<commit_message>
push week 4 changes
</commit_message>
<xml_diff>
--- a/fall 2022/UNIV 2020/Group Contract Template .docx
+++ b/fall 2022/UNIV 2020/Group Contract Template .docx
@@ -1,11 +1,11 @@
 
 <file path=word/document.xml><?xml version="1.0" encoding="utf-8"?>
-<w:document xmlns:wpc="http://schemas.microsoft.com/office/word/2010/wordprocessingCanvas" xmlns:cx="http://schemas.microsoft.com/office/drawing/2014/chartex" xmlns:cx1="http://schemas.microsoft.com/office/drawing/2015/9/8/chartex" xmlns:cx2="http://schemas.microsoft.com/office/drawing/2015/10/21/chartex" xmlns:cx3="http://schemas.microsoft.com/office/drawing/2016/5/9/chartex" xmlns:cx4="http://schemas.microsoft.com/office/drawing/2016/5/10/chartex" xmlns:cx5="http://schemas.microsoft.com/office/drawing/2016/5/11/chartex" xmlns:cx6="http://schemas.microsoft.com/office/drawing/2016/5/12/chartex" xmlns:cx7="http://schemas.microsoft.com/office/drawing/2016/5/13/chartex" xmlns:cx8="http://schemas.microsoft.com/office/drawing/2016/5/14/chartex" xmlns:mc="http://schemas.openxmlformats.org/markup-compatibility/2006" xmlns:aink="http://schemas.microsoft.com/office/drawing/2016/ink" xmlns:am3d="http://schemas.microsoft.com/office/drawing/2017/model3d" xmlns:o="urn:schemas-microsoft-com:office:office" xmlns:r="http://schemas.openxmlformats.org/officeDocument/2006/relationships" xmlns:m="http://schemas.openxmlformats.org/officeDocument/2006/math" xmlns:v="urn:schemas-microsoft-com:vml" xmlns:wp14="http://schemas.microsoft.com/office/word/2010/wordprocessingDrawing" xmlns:wp="http://schemas.openxmlformats.org/drawingml/2006/wordprocessingDrawing" xmlns:w10="urn:schemas-microsoft-com:office:word" xmlns:w="http://schemas.openxmlformats.org/wordprocessingml/2006/main" xmlns:w14="http://schemas.microsoft.com/office/word/2010/wordml" xmlns:w15="http://schemas.microsoft.com/office/word/2012/wordml" xmlns:w16cex="http://schemas.microsoft.com/office/word/2018/wordml/cex" xmlns:w16cid="http://schemas.microsoft.com/office/word/2016/wordml/cid" xmlns:w16="http://schemas.microsoft.com/office/word/2018/wordml" xmlns:w16se="http://schemas.microsoft.com/office/word/2015/wordml/symex" xmlns:wpg="http://schemas.microsoft.com/office/word/2010/wordprocessingGroup" xmlns:wpi="http://schemas.microsoft.com/office/word/2010/wordprocessingInk" xmlns:wne="http://schemas.microsoft.com/office/word/2006/wordml" xmlns:wps="http://schemas.microsoft.com/office/word/2010/wordprocessingShape" mc:Ignorable="w14 w15 w16se w16cid w16 w16cex wp14">
+<w:document xmlns:wpc="http://schemas.microsoft.com/office/word/2010/wordprocessingCanvas" xmlns:cx="http://schemas.microsoft.com/office/drawing/2014/chartex" xmlns:cx1="http://schemas.microsoft.com/office/drawing/2015/9/8/chartex" xmlns:cx2="http://schemas.microsoft.com/office/drawing/2015/10/21/chartex" xmlns:cx3="http://schemas.microsoft.com/office/drawing/2016/5/9/chartex" xmlns:cx4="http://schemas.microsoft.com/office/drawing/2016/5/10/chartex" xmlns:cx5="http://schemas.microsoft.com/office/drawing/2016/5/11/chartex" xmlns:cx6="http://schemas.microsoft.com/office/drawing/2016/5/12/chartex" xmlns:cx7="http://schemas.microsoft.com/office/drawing/2016/5/13/chartex" xmlns:cx8="http://schemas.microsoft.com/office/drawing/2016/5/14/chartex" xmlns:mc="http://schemas.openxmlformats.org/markup-compatibility/2006" xmlns:aink="http://schemas.microsoft.com/office/drawing/2016/ink" xmlns:am3d="http://schemas.microsoft.com/office/drawing/2017/model3d" xmlns:o="urn:schemas-microsoft-com:office:office" xmlns:oel="http://schemas.microsoft.com/office/2019/extlst" xmlns:r="http://schemas.openxmlformats.org/officeDocument/2006/relationships" xmlns:m="http://schemas.openxmlformats.org/officeDocument/2006/math" xmlns:v="urn:schemas-microsoft-com:vml" xmlns:wp14="http://schemas.microsoft.com/office/word/2010/wordprocessingDrawing" xmlns:wp="http://schemas.openxmlformats.org/drawingml/2006/wordprocessingDrawing" xmlns:w10="urn:schemas-microsoft-com:office:word" xmlns:w="http://schemas.openxmlformats.org/wordprocessingml/2006/main" xmlns:w14="http://schemas.microsoft.com/office/word/2010/wordml" xmlns:w15="http://schemas.microsoft.com/office/word/2012/wordml" xmlns:w16cex="http://schemas.microsoft.com/office/word/2018/wordml/cex" xmlns:w16cid="http://schemas.microsoft.com/office/word/2016/wordml/cid" xmlns:w16="http://schemas.microsoft.com/office/word/2018/wordml" xmlns:w16sdtdh="http://schemas.microsoft.com/office/word/2020/wordml/sdtdatahash" xmlns:w16se="http://schemas.microsoft.com/office/word/2015/wordml/symex" xmlns:wpg="http://schemas.microsoft.com/office/word/2010/wordprocessingGroup" xmlns:wpi="http://schemas.microsoft.com/office/word/2010/wordprocessingInk" xmlns:wne="http://schemas.microsoft.com/office/word/2006/wordml" xmlns:wps="http://schemas.microsoft.com/office/word/2010/wordprocessingShape" mc:Ignorable="w14 w15 w16se w16cid w16 w16cex w16sdtdh wp14">
   <w:body>
     <w:p>
       <w:pPr>
         <w:pBdr>
-          <w:bottom w:val="single" w:color="auto" w:sz="6" w:space="11"/>
+          <w:bottom w:val="single" w:sz="6" w:space="11" w:color="auto"/>
         </w:pBdr>
         <w:rPr>
           <w:rFonts w:ascii="Times New Roman" w:hAnsi="Times New Roman" w:cs="Times New Roman"/>
@@ -42,50 +42,42 @@
         <w:t xml:space="preserve"> Number: </w:t>
       </w:r>
     </w:p>
-    <w:p w14:noSpellErr="1">
+    <w:p>
       <w:pPr>
         <w:pBdr>
-          <w:bottom w:val="single" w:color="auto" w:sz="6" w:space="11"/>
+          <w:bottom w:val="single" w:sz="6" w:space="11" w:color="auto"/>
         </w:pBdr>
         <w:rPr>
           <w:rFonts w:ascii="Times New Roman" w:hAnsi="Times New Roman" w:cs="Times New Roman"/>
-          <w:b w:val="1"/>
-          <w:bCs w:val="1"/>
+          <w:b/>
+          <w:bCs/>
           <w:sz w:val="24"/>
           <w:szCs w:val="24"/>
         </w:rPr>
       </w:pPr>
-      <w:commentRangeStart w:id="1554410779"/>
       <w:r>
         <w:rPr>
-          <w:rFonts w:ascii="Times New Roman" w:hAnsi="Times New Roman" w:eastAsia="Times New Roman" w:cs="Times New Roman"/>
+          <w:rFonts w:ascii="Times New Roman" w:eastAsia="Times New Roman" w:hAnsi="Times New Roman" w:cs="Times New Roman"/>
           <w:sz w:val="24"/>
           <w:szCs w:val="24"/>
         </w:rPr>
         <w:t>Each team is asked to complete a "contract" prior to beginning the group portion of their Comets to the Core project. </w:t>
       </w:r>
-      <w:commentRangeEnd w:id="1554410779"/>
-      <w:r>
-        <w:rPr>
-          <w:rStyle w:val="CommentReference"/>
-        </w:rPr>
-        <w:commentReference w:id="1554410779"/>
-      </w:r>
     </w:p>
     <w:p>
       <w:pPr>
         <w:pBdr>
-          <w:bottom w:val="single" w:color="auto" w:sz="6" w:space="11"/>
+          <w:bottom w:val="single" w:sz="6" w:space="11" w:color="auto"/>
         </w:pBdr>
         <w:rPr>
-          <w:rFonts w:ascii="Times New Roman" w:hAnsi="Times New Roman" w:eastAsia="Times New Roman" w:cs="Times New Roman"/>
+          <w:rFonts w:ascii="Times New Roman" w:eastAsia="Times New Roman" w:hAnsi="Times New Roman" w:cs="Times New Roman"/>
           <w:sz w:val="24"/>
           <w:szCs w:val="24"/>
         </w:rPr>
       </w:pPr>
       <w:r>
         <w:rPr>
-          <w:rFonts w:ascii="Times New Roman" w:hAnsi="Times New Roman" w:eastAsia="Times New Roman" w:cs="Times New Roman"/>
+          <w:rFonts w:ascii="Times New Roman" w:eastAsia="Times New Roman" w:hAnsi="Times New Roman" w:cs="Times New Roman"/>
           <w:sz w:val="24"/>
           <w:szCs w:val="24"/>
         </w:rPr>
@@ -93,7 +85,7 @@
       </w:r>
       <w:r>
         <w:rPr>
-          <w:rFonts w:ascii="Times New Roman" w:hAnsi="Times New Roman" w:eastAsia="Times New Roman" w:cs="Times New Roman"/>
+          <w:rFonts w:ascii="Times New Roman" w:eastAsia="Times New Roman" w:hAnsi="Times New Roman" w:cs="Times New Roman"/>
           <w:sz w:val="24"/>
           <w:szCs w:val="24"/>
         </w:rPr>
@@ -101,20 +93,20 @@
       </w:r>
       <w:r>
         <w:rPr>
-          <w:rFonts w:ascii="Times New Roman" w:hAnsi="Times New Roman" w:eastAsia="Times New Roman" w:cs="Times New Roman"/>
+          <w:rFonts w:ascii="Times New Roman" w:eastAsia="Times New Roman" w:hAnsi="Times New Roman" w:cs="Times New Roman"/>
           <w:sz w:val="24"/>
           <w:szCs w:val="24"/>
         </w:rPr>
         <w:t>.</w:t>
       </w:r>
     </w:p>
-    <w:p w14:noSpellErr="1">
+    <w:p>
       <w:pPr>
         <w:pBdr>
-          <w:bottom w:val="single" w:color="auto" w:sz="6" w:space="11"/>
+          <w:bottom w:val="single" w:sz="6" w:space="11" w:color="auto"/>
         </w:pBdr>
         <w:rPr>
-          <w:rFonts w:ascii="Times New Roman" w:hAnsi="Times New Roman" w:eastAsia="Times New Roman" w:cs="Times New Roman"/>
+          <w:rFonts w:ascii="Times New Roman" w:eastAsia="Times New Roman" w:hAnsi="Times New Roman" w:cs="Times New Roman"/>
           <w:sz w:val="24"/>
           <w:szCs w:val="24"/>
         </w:rPr>
@@ -122,32 +114,12 @@
       <w:r>
         <w:rPr>
           <w:rFonts w:ascii="Times New Roman" w:hAnsi="Times New Roman" w:cs="Times New Roman"/>
-          <w:b w:val="1"/>
-          <w:bCs w:val="1"/>
+          <w:b/>
+          <w:bCs/>
           <w:sz w:val="24"/>
           <w:szCs w:val="24"/>
         </w:rPr>
-        <w:t>Ground</w:t>
-      </w:r>
-      <w:r>
-        <w:rPr>
-          <w:rFonts w:ascii="Times New Roman" w:hAnsi="Times New Roman" w:cs="Times New Roman"/>
-          <w:b w:val="1"/>
-          <w:bCs w:val="1"/>
-          <w:sz w:val="24"/>
-          <w:szCs w:val="24"/>
-        </w:rPr>
-        <w:t xml:space="preserve"> Rules: </w:t>
-      </w:r>
-      <w:r>
-        <w:rPr>
-          <w:rFonts w:ascii="Times New Roman" w:hAnsi="Times New Roman" w:cs="Times New Roman"/>
-          <w:b w:val="1"/>
-          <w:bCs w:val="1"/>
-          <w:sz w:val="24"/>
-          <w:szCs w:val="24"/>
-        </w:rPr>
-        <w:t xml:space="preserve"> </w:t>
+        <w:t xml:space="preserve">Ground Rules:  </w:t>
       </w:r>
       <w:r>
         <w:rPr>
@@ -155,31 +127,25 @@
           <w:sz w:val="24"/>
           <w:szCs w:val="24"/>
         </w:rPr>
-        <w:t>Participants are expected to participate and commit to working on the project and finishing the work they have chosen and/or have been assigned.</w:t>
+        <w:t xml:space="preserve">Participants are expected to participate and commit to working on the project and finishing the work they have chosen and/or have been assigned. Participants will also be expected to check communications frequently </w:t>
       </w:r>
-      <w:commentRangeStart w:id="518494568"/>
+      <w:proofErr w:type="gramStart"/>
       <w:r>
         <w:rPr>
           <w:rFonts w:ascii="Times New Roman" w:hAnsi="Times New Roman" w:cs="Times New Roman"/>
           <w:sz w:val="24"/>
           <w:szCs w:val="24"/>
         </w:rPr>
-        <w:t xml:space="preserve"> Participants will also be expected to check communications frequently in order to receive key information and be aware for when meetings are set.</w:t>
+        <w:t>in order to</w:t>
       </w:r>
-      <w:commentRangeEnd w:id="518494568"/>
-      <w:r>
-        <w:rPr>
-          <w:rStyle w:val="CommentReference"/>
-        </w:rPr>
-        <w:commentReference w:id="518494568"/>
-      </w:r>
+      <w:proofErr w:type="gramEnd"/>
       <w:r>
         <w:rPr>
           <w:rFonts w:ascii="Times New Roman" w:hAnsi="Times New Roman" w:cs="Times New Roman"/>
           <w:sz w:val="24"/>
           <w:szCs w:val="24"/>
         </w:rPr>
-        <w:t xml:space="preserve"> Participants are expected to try their best to attend meeting and work on the project, however if for some reason they are not able to, the rest of the group will make decisions based on their actions. </w:t>
+        <w:t xml:space="preserve"> receive key information and be aware for when meetings are set. Participants are expected to try their best to attend meeting and work on the project, however if for some reason they are not able to, the rest of the group will make decisions based on their actions. </w:t>
       </w:r>
     </w:p>
     <w:tbl>
@@ -201,20 +167,19 @@
             <w:tcW w:w="11210" w:type="dxa"/>
             <w:gridSpan w:val="2"/>
             <w:tcBorders>
-              <w:top w:val="single" w:color="auto" w:sz="4" w:space="0"/>
-              <w:left w:val="single" w:color="auto" w:sz="4" w:space="0"/>
-              <w:bottom w:val="single" w:color="auto" w:sz="4" w:space="0"/>
-              <w:right w:val="single" w:color="auto" w:sz="4" w:space="0"/>
-            </w:tcBorders>
-            <w:shd w:val="clear" w:color="auto" w:fill="auto"/>
-            <w:tcMar/>
+              <w:top w:val="single" w:sz="4" w:space="0" w:color="auto"/>
+              <w:left w:val="single" w:sz="4" w:space="0" w:color="auto"/>
+              <w:bottom w:val="single" w:sz="4" w:space="0" w:color="auto"/>
+              <w:right w:val="single" w:sz="4" w:space="0" w:color="auto"/>
+            </w:tcBorders>
+            <w:shd w:val="clear" w:color="auto" w:fill="auto"/>
           </w:tcPr>
           <w:p>
             <w:pPr>
               <w:spacing w:before="240" w:after="0" w:line="240" w:lineRule="auto"/>
               <w:jc w:val="center"/>
               <w:rPr>
-                <w:rFonts w:ascii="Times New Roman" w:hAnsi="Times New Roman" w:eastAsia="Times New Roman" w:cs="Times New Roman"/>
+                <w:rFonts w:ascii="Times New Roman" w:eastAsia="Times New Roman" w:hAnsi="Times New Roman" w:cs="Times New Roman"/>
                 <w:b/>
                 <w:bCs/>
                 <w:color w:val="000000"/>
@@ -224,7 +189,7 @@
             </w:pPr>
             <w:r>
               <w:rPr>
-                <w:rFonts w:ascii="Times New Roman" w:hAnsi="Times New Roman" w:eastAsia="Times New Roman" w:cs="Times New Roman"/>
+                <w:rFonts w:ascii="Times New Roman" w:eastAsia="Times New Roman" w:hAnsi="Times New Roman" w:cs="Times New Roman"/>
                 <w:b/>
                 <w:bCs/>
                 <w:color w:val="000000"/>
@@ -238,7 +203,7 @@
             <w:pPr>
               <w:spacing w:after="0" w:line="240" w:lineRule="auto"/>
               <w:rPr>
-                <w:rFonts w:ascii="Times New Roman" w:hAnsi="Times New Roman" w:eastAsia="Times New Roman" w:cs="Times New Roman"/>
+                <w:rFonts w:ascii="Times New Roman" w:eastAsia="Times New Roman" w:hAnsi="Times New Roman" w:cs="Times New Roman"/>
                 <w:color w:val="000000"/>
                 <w:sz w:val="24"/>
                 <w:szCs w:val="24"/>
@@ -255,28 +220,27 @@
           <w:tcPr>
             <w:tcW w:w="5233" w:type="dxa"/>
             <w:tcBorders>
-              <w:top w:val="single" w:color="auto" w:sz="4" w:space="0"/>
-              <w:left w:val="single" w:color="auto" w:sz="4" w:space="0"/>
-              <w:bottom w:val="single" w:color="auto" w:sz="4" w:space="0"/>
-              <w:right w:val="single" w:color="auto" w:sz="4" w:space="0"/>
-            </w:tcBorders>
-            <w:shd w:val="clear" w:color="auto" w:fill="auto"/>
-            <w:tcMar/>
+              <w:top w:val="single" w:sz="4" w:space="0" w:color="auto"/>
+              <w:left w:val="single" w:sz="4" w:space="0" w:color="auto"/>
+              <w:bottom w:val="single" w:sz="4" w:space="0" w:color="auto"/>
+              <w:right w:val="single" w:sz="4" w:space="0" w:color="auto"/>
+            </w:tcBorders>
+            <w:shd w:val="clear" w:color="auto" w:fill="auto"/>
             <w:hideMark/>
           </w:tcPr>
           <w:p>
             <w:pPr>
               <w:spacing w:after="0" w:line="240" w:lineRule="auto"/>
               <w:rPr>
-                <w:rFonts w:ascii="Times New Roman" w:hAnsi="Times New Roman" w:eastAsia="Times New Roman" w:cs="Times New Roman"/>
-                <w:color w:val="000000"/>
-                <w:sz w:val="24"/>
-                <w:szCs w:val="24"/>
-              </w:rPr>
-            </w:pPr>
-            <w:r>
-              <w:rPr>
-                <w:rFonts w:ascii="Times New Roman" w:hAnsi="Times New Roman" w:eastAsia="Times New Roman" w:cs="Times New Roman"/>
+                <w:rFonts w:ascii="Times New Roman" w:eastAsia="Times New Roman" w:hAnsi="Times New Roman" w:cs="Times New Roman"/>
+                <w:color w:val="000000"/>
+                <w:sz w:val="24"/>
+                <w:szCs w:val="24"/>
+              </w:rPr>
+            </w:pPr>
+            <w:r>
+              <w:rPr>
+                <w:rFonts w:ascii="Times New Roman" w:eastAsia="Times New Roman" w:hAnsi="Times New Roman" w:cs="Times New Roman"/>
                 <w:color w:val="000000"/>
                 <w:sz w:val="24"/>
                 <w:szCs w:val="24"/>
@@ -289,14 +253,13 @@
           <w:tcPr>
             <w:tcW w:w="5977" w:type="dxa"/>
             <w:tcBorders>
-              <w:top w:val="single" w:color="auto" w:sz="4" w:space="0"/>
+              <w:top w:val="single" w:sz="4" w:space="0" w:color="auto"/>
               <w:left w:val="nil"/>
-              <w:bottom w:val="single" w:color="auto" w:sz="4" w:space="0"/>
-              <w:right w:val="single" w:color="auto" w:sz="4" w:space="0"/>
+              <w:bottom w:val="single" w:sz="4" w:space="0" w:color="auto"/>
+              <w:right w:val="single" w:sz="4" w:space="0" w:color="auto"/>
             </w:tcBorders>
             <w:shd w:val="clear" w:color="auto" w:fill="auto"/>
             <w:noWrap/>
-            <w:tcMar/>
             <w:vAlign w:val="bottom"/>
             <w:hideMark/>
           </w:tcPr>
@@ -304,7 +267,7 @@
             <w:pPr>
               <w:spacing w:after="0" w:line="240" w:lineRule="auto"/>
               <w:rPr>
-                <w:rFonts w:ascii="Times New Roman" w:hAnsi="Times New Roman" w:eastAsia="Times New Roman" w:cs="Times New Roman"/>
+                <w:rFonts w:ascii="Times New Roman" w:eastAsia="Times New Roman" w:hAnsi="Times New Roman" w:cs="Times New Roman"/>
                 <w:color w:val="000000"/>
                 <w:sz w:val="24"/>
                 <w:szCs w:val="24"/>
@@ -322,27 +285,26 @@
             <w:tcW w:w="5233" w:type="dxa"/>
             <w:tcBorders>
               <w:top w:val="nil"/>
-              <w:left w:val="single" w:color="auto" w:sz="4" w:space="0"/>
-              <w:bottom w:val="single" w:color="auto" w:sz="4" w:space="0"/>
-              <w:right w:val="single" w:color="auto" w:sz="4" w:space="0"/>
-            </w:tcBorders>
-            <w:shd w:val="clear" w:color="auto" w:fill="auto"/>
-            <w:tcMar/>
+              <w:left w:val="single" w:sz="4" w:space="0" w:color="auto"/>
+              <w:bottom w:val="single" w:sz="4" w:space="0" w:color="auto"/>
+              <w:right w:val="single" w:sz="4" w:space="0" w:color="auto"/>
+            </w:tcBorders>
+            <w:shd w:val="clear" w:color="auto" w:fill="auto"/>
             <w:hideMark/>
           </w:tcPr>
           <w:p>
             <w:pPr>
               <w:spacing w:after="0" w:line="240" w:lineRule="auto"/>
               <w:rPr>
-                <w:rFonts w:ascii="Times New Roman" w:hAnsi="Times New Roman" w:eastAsia="Times New Roman" w:cs="Times New Roman"/>
-                <w:color w:val="000000"/>
-                <w:sz w:val="24"/>
-                <w:szCs w:val="24"/>
-              </w:rPr>
-            </w:pPr>
-            <w:r>
-              <w:rPr>
-                <w:rFonts w:ascii="Times New Roman" w:hAnsi="Times New Roman" w:eastAsia="Times New Roman" w:cs="Times New Roman"/>
+                <w:rFonts w:ascii="Times New Roman" w:eastAsia="Times New Roman" w:hAnsi="Times New Roman" w:cs="Times New Roman"/>
+                <w:color w:val="000000"/>
+                <w:sz w:val="24"/>
+                <w:szCs w:val="24"/>
+              </w:rPr>
+            </w:pPr>
+            <w:r>
+              <w:rPr>
+                <w:rFonts w:ascii="Times New Roman" w:eastAsia="Times New Roman" w:hAnsi="Times New Roman" w:cs="Times New Roman"/>
                 <w:color w:val="000000"/>
                 <w:sz w:val="24"/>
                 <w:szCs w:val="24"/>
@@ -357,12 +319,11 @@
             <w:tcBorders>
               <w:top w:val="nil"/>
               <w:left w:val="nil"/>
-              <w:bottom w:val="single" w:color="auto" w:sz="4" w:space="0"/>
-              <w:right w:val="single" w:color="auto" w:sz="4" w:space="0"/>
+              <w:bottom w:val="single" w:sz="4" w:space="0" w:color="auto"/>
+              <w:right w:val="single" w:sz="4" w:space="0" w:color="auto"/>
             </w:tcBorders>
             <w:shd w:val="clear" w:color="auto" w:fill="auto"/>
             <w:noWrap/>
-            <w:tcMar/>
             <w:vAlign w:val="bottom"/>
             <w:hideMark/>
           </w:tcPr>
@@ -370,7 +331,7 @@
             <w:pPr>
               <w:spacing w:after="0" w:line="240" w:lineRule="auto"/>
               <w:rPr>
-                <w:rFonts w:ascii="Times New Roman" w:hAnsi="Times New Roman" w:eastAsia="Times New Roman" w:cs="Times New Roman"/>
+                <w:rFonts w:ascii="Times New Roman" w:eastAsia="Times New Roman" w:hAnsi="Times New Roman" w:cs="Times New Roman"/>
                 <w:color w:val="000000"/>
                 <w:sz w:val="24"/>
                 <w:szCs w:val="24"/>
@@ -388,27 +349,26 @@
             <w:tcW w:w="5233" w:type="dxa"/>
             <w:tcBorders>
               <w:top w:val="nil"/>
-              <w:left w:val="single" w:color="auto" w:sz="4" w:space="0"/>
-              <w:bottom w:val="single" w:color="auto" w:sz="4" w:space="0"/>
-              <w:right w:val="single" w:color="auto" w:sz="4" w:space="0"/>
-            </w:tcBorders>
-            <w:shd w:val="clear" w:color="auto" w:fill="auto"/>
-            <w:tcMar/>
+              <w:left w:val="single" w:sz="4" w:space="0" w:color="auto"/>
+              <w:bottom w:val="single" w:sz="4" w:space="0" w:color="auto"/>
+              <w:right w:val="single" w:sz="4" w:space="0" w:color="auto"/>
+            </w:tcBorders>
+            <w:shd w:val="clear" w:color="auto" w:fill="auto"/>
             <w:hideMark/>
           </w:tcPr>
           <w:p>
             <w:pPr>
               <w:spacing w:after="0" w:line="240" w:lineRule="auto"/>
               <w:rPr>
-                <w:rFonts w:ascii="Times New Roman" w:hAnsi="Times New Roman" w:eastAsia="Times New Roman" w:cs="Times New Roman"/>
-                <w:color w:val="000000"/>
-                <w:sz w:val="24"/>
-                <w:szCs w:val="24"/>
-              </w:rPr>
-            </w:pPr>
-            <w:r>
-              <w:rPr>
-                <w:rFonts w:ascii="Times New Roman" w:hAnsi="Times New Roman" w:eastAsia="Times New Roman" w:cs="Times New Roman"/>
+                <w:rFonts w:ascii="Times New Roman" w:eastAsia="Times New Roman" w:hAnsi="Times New Roman" w:cs="Times New Roman"/>
+                <w:color w:val="000000"/>
+                <w:sz w:val="24"/>
+                <w:szCs w:val="24"/>
+              </w:rPr>
+            </w:pPr>
+            <w:r>
+              <w:rPr>
+                <w:rFonts w:ascii="Times New Roman" w:eastAsia="Times New Roman" w:hAnsi="Times New Roman" w:cs="Times New Roman"/>
                 <w:color w:val="000000"/>
                 <w:sz w:val="24"/>
                 <w:szCs w:val="24"/>
@@ -423,12 +383,11 @@
             <w:tcBorders>
               <w:top w:val="nil"/>
               <w:left w:val="nil"/>
-              <w:bottom w:val="single" w:color="auto" w:sz="4" w:space="0"/>
-              <w:right w:val="single" w:color="auto" w:sz="4" w:space="0"/>
+              <w:bottom w:val="single" w:sz="4" w:space="0" w:color="auto"/>
+              <w:right w:val="single" w:sz="4" w:space="0" w:color="auto"/>
             </w:tcBorders>
             <w:shd w:val="clear" w:color="auto" w:fill="auto"/>
             <w:noWrap/>
-            <w:tcMar/>
             <w:vAlign w:val="bottom"/>
             <w:hideMark/>
           </w:tcPr>
@@ -436,15 +395,15 @@
             <w:pPr>
               <w:spacing w:after="0" w:line="240" w:lineRule="auto"/>
               <w:rPr>
-                <w:rFonts w:ascii="Times New Roman" w:hAnsi="Times New Roman" w:eastAsia="Times New Roman" w:cs="Times New Roman"/>
-                <w:color w:val="000000"/>
-                <w:sz w:val="24"/>
-                <w:szCs w:val="24"/>
-              </w:rPr>
-            </w:pPr>
-            <w:r>
-              <w:rPr>
-                <w:rFonts w:ascii="Times New Roman" w:hAnsi="Times New Roman" w:eastAsia="Times New Roman" w:cs="Times New Roman"/>
+                <w:rFonts w:ascii="Times New Roman" w:eastAsia="Times New Roman" w:hAnsi="Times New Roman" w:cs="Times New Roman"/>
+                <w:color w:val="000000"/>
+                <w:sz w:val="24"/>
+                <w:szCs w:val="24"/>
+              </w:rPr>
+            </w:pPr>
+            <w:r>
+              <w:rPr>
+                <w:rFonts w:ascii="Times New Roman" w:eastAsia="Times New Roman" w:hAnsi="Times New Roman" w:cs="Times New Roman"/>
                 <w:color w:val="000000"/>
                 <w:sz w:val="24"/>
                 <w:szCs w:val="24"/>
@@ -463,27 +422,26 @@
             <w:tcW w:w="5233" w:type="dxa"/>
             <w:tcBorders>
               <w:top w:val="nil"/>
-              <w:left w:val="single" w:color="auto" w:sz="4" w:space="0"/>
-              <w:bottom w:val="single" w:color="auto" w:sz="4" w:space="0"/>
-              <w:right w:val="single" w:color="auto" w:sz="4" w:space="0"/>
-            </w:tcBorders>
-            <w:shd w:val="clear" w:color="auto" w:fill="auto"/>
-            <w:tcMar/>
+              <w:left w:val="single" w:sz="4" w:space="0" w:color="auto"/>
+              <w:bottom w:val="single" w:sz="4" w:space="0" w:color="auto"/>
+              <w:right w:val="single" w:sz="4" w:space="0" w:color="auto"/>
+            </w:tcBorders>
+            <w:shd w:val="clear" w:color="auto" w:fill="auto"/>
             <w:hideMark/>
           </w:tcPr>
           <w:p>
             <w:pPr>
               <w:spacing w:after="0" w:line="240" w:lineRule="auto"/>
               <w:rPr>
-                <w:rFonts w:ascii="Times New Roman" w:hAnsi="Times New Roman" w:eastAsia="Times New Roman" w:cs="Times New Roman"/>
-                <w:color w:val="000000"/>
-                <w:sz w:val="24"/>
-                <w:szCs w:val="24"/>
-              </w:rPr>
-            </w:pPr>
-            <w:r>
-              <w:rPr>
-                <w:rFonts w:ascii="Times New Roman" w:hAnsi="Times New Roman" w:eastAsia="Times New Roman" w:cs="Times New Roman"/>
+                <w:rFonts w:ascii="Times New Roman" w:eastAsia="Times New Roman" w:hAnsi="Times New Roman" w:cs="Times New Roman"/>
+                <w:color w:val="000000"/>
+                <w:sz w:val="24"/>
+                <w:szCs w:val="24"/>
+              </w:rPr>
+            </w:pPr>
+            <w:r>
+              <w:rPr>
+                <w:rFonts w:ascii="Times New Roman" w:eastAsia="Times New Roman" w:hAnsi="Times New Roman" w:cs="Times New Roman"/>
                 <w:color w:val="000000"/>
                 <w:sz w:val="24"/>
                 <w:szCs w:val="24"/>
@@ -493,7 +451,7 @@
             <w:proofErr w:type="gramStart"/>
             <w:r>
               <w:rPr>
-                <w:rFonts w:ascii="Times New Roman" w:hAnsi="Times New Roman" w:eastAsia="Times New Roman" w:cs="Times New Roman"/>
+                <w:rFonts w:ascii="Times New Roman" w:eastAsia="Times New Roman" w:hAnsi="Times New Roman" w:cs="Times New Roman"/>
                 <w:color w:val="000000"/>
                 <w:sz w:val="24"/>
                 <w:szCs w:val="24"/>
@@ -503,7 +461,7 @@
             <w:proofErr w:type="gramEnd"/>
             <w:r>
               <w:rPr>
-                <w:rFonts w:ascii="Times New Roman" w:hAnsi="Times New Roman" w:eastAsia="Times New Roman" w:cs="Times New Roman"/>
+                <w:rFonts w:ascii="Times New Roman" w:eastAsia="Times New Roman" w:hAnsi="Times New Roman" w:cs="Times New Roman"/>
                 <w:color w:val="000000"/>
                 <w:sz w:val="24"/>
                 <w:szCs w:val="24"/>
@@ -518,12 +476,11 @@
             <w:tcBorders>
               <w:top w:val="nil"/>
               <w:left w:val="nil"/>
-              <w:bottom w:val="single" w:color="auto" w:sz="4" w:space="0"/>
-              <w:right w:val="single" w:color="auto" w:sz="4" w:space="0"/>
+              <w:bottom w:val="single" w:sz="4" w:space="0" w:color="auto"/>
+              <w:right w:val="single" w:sz="4" w:space="0" w:color="auto"/>
             </w:tcBorders>
             <w:shd w:val="clear" w:color="auto" w:fill="auto"/>
             <w:noWrap/>
-            <w:tcMar/>
             <w:vAlign w:val="bottom"/>
             <w:hideMark/>
           </w:tcPr>
@@ -531,7 +488,7 @@
             <w:pPr>
               <w:spacing w:after="0" w:line="240" w:lineRule="auto"/>
               <w:rPr>
-                <w:rFonts w:ascii="Times New Roman" w:hAnsi="Times New Roman" w:eastAsia="Times New Roman" w:cs="Times New Roman"/>
+                <w:rFonts w:ascii="Times New Roman" w:eastAsia="Times New Roman" w:hAnsi="Times New Roman" w:cs="Times New Roman"/>
                 <w:color w:val="000000"/>
                 <w:sz w:val="24"/>
                 <w:szCs w:val="24"/>
@@ -549,27 +506,26 @@
             <w:tcW w:w="5233" w:type="dxa"/>
             <w:tcBorders>
               <w:top w:val="nil"/>
-              <w:left w:val="single" w:color="auto" w:sz="4" w:space="0"/>
-              <w:bottom w:val="single" w:color="auto" w:sz="4" w:space="0"/>
-              <w:right w:val="single" w:color="auto" w:sz="4" w:space="0"/>
-            </w:tcBorders>
-            <w:shd w:val="clear" w:color="auto" w:fill="auto"/>
-            <w:tcMar/>
+              <w:left w:val="single" w:sz="4" w:space="0" w:color="auto"/>
+              <w:bottom w:val="single" w:sz="4" w:space="0" w:color="auto"/>
+              <w:right w:val="single" w:sz="4" w:space="0" w:color="auto"/>
+            </w:tcBorders>
+            <w:shd w:val="clear" w:color="auto" w:fill="auto"/>
             <w:hideMark/>
           </w:tcPr>
           <w:p>
             <w:pPr>
               <w:spacing w:after="0" w:line="240" w:lineRule="auto"/>
               <w:rPr>
-                <w:rFonts w:ascii="Times New Roman" w:hAnsi="Times New Roman" w:eastAsia="Times New Roman" w:cs="Times New Roman"/>
-                <w:color w:val="000000"/>
-                <w:sz w:val="24"/>
-                <w:szCs w:val="24"/>
-              </w:rPr>
-            </w:pPr>
-            <w:r>
-              <w:rPr>
-                <w:rFonts w:ascii="Times New Roman" w:hAnsi="Times New Roman" w:eastAsia="Times New Roman" w:cs="Times New Roman"/>
+                <w:rFonts w:ascii="Times New Roman" w:eastAsia="Times New Roman" w:hAnsi="Times New Roman" w:cs="Times New Roman"/>
+                <w:color w:val="000000"/>
+                <w:sz w:val="24"/>
+                <w:szCs w:val="24"/>
+              </w:rPr>
+            </w:pPr>
+            <w:r>
+              <w:rPr>
+                <w:rFonts w:ascii="Times New Roman" w:eastAsia="Times New Roman" w:hAnsi="Times New Roman" w:cs="Times New Roman"/>
                 <w:color w:val="000000"/>
                 <w:sz w:val="24"/>
                 <w:szCs w:val="24"/>
@@ -584,12 +540,11 @@
             <w:tcBorders>
               <w:top w:val="nil"/>
               <w:left w:val="nil"/>
-              <w:bottom w:val="single" w:color="auto" w:sz="4" w:space="0"/>
-              <w:right w:val="single" w:color="auto" w:sz="4" w:space="0"/>
+              <w:bottom w:val="single" w:sz="4" w:space="0" w:color="auto"/>
+              <w:right w:val="single" w:sz="4" w:space="0" w:color="auto"/>
             </w:tcBorders>
             <w:shd w:val="clear" w:color="auto" w:fill="auto"/>
             <w:noWrap/>
-            <w:tcMar/>
             <w:vAlign w:val="bottom"/>
             <w:hideMark/>
           </w:tcPr>
@@ -597,15 +552,15 @@
             <w:pPr>
               <w:spacing w:after="0" w:line="240" w:lineRule="auto"/>
               <w:rPr>
-                <w:rFonts w:ascii="Times New Roman" w:hAnsi="Times New Roman" w:eastAsia="Times New Roman" w:cs="Times New Roman"/>
-                <w:color w:val="000000"/>
-                <w:sz w:val="24"/>
-                <w:szCs w:val="24"/>
-              </w:rPr>
-            </w:pPr>
-            <w:r>
-              <w:rPr>
-                <w:rFonts w:ascii="Times New Roman" w:hAnsi="Times New Roman" w:eastAsia="Times New Roman" w:cs="Times New Roman"/>
+                <w:rFonts w:ascii="Times New Roman" w:eastAsia="Times New Roman" w:hAnsi="Times New Roman" w:cs="Times New Roman"/>
+                <w:color w:val="000000"/>
+                <w:sz w:val="24"/>
+                <w:szCs w:val="24"/>
+              </w:rPr>
+            </w:pPr>
+            <w:r>
+              <w:rPr>
+                <w:rFonts w:ascii="Times New Roman" w:eastAsia="Times New Roman" w:hAnsi="Times New Roman" w:cs="Times New Roman"/>
                 <w:color w:val="000000"/>
                 <w:sz w:val="24"/>
                 <w:szCs w:val="24"/>
@@ -614,7 +569,7 @@
             </w:r>
             <w:r>
               <w:rPr>
-                <w:rFonts w:ascii="Times New Roman" w:hAnsi="Times New Roman" w:eastAsia="Times New Roman" w:cs="Times New Roman"/>
+                <w:rFonts w:ascii="Times New Roman" w:eastAsia="Times New Roman" w:hAnsi="Times New Roman" w:cs="Times New Roman"/>
                 <w:color w:val="000000"/>
                 <w:sz w:val="24"/>
                 <w:szCs w:val="24"/>
@@ -633,27 +588,26 @@
             <w:tcW w:w="5233" w:type="dxa"/>
             <w:tcBorders>
               <w:top w:val="nil"/>
-              <w:left w:val="single" w:color="auto" w:sz="4" w:space="0"/>
-              <w:bottom w:val="single" w:color="auto" w:sz="4" w:space="0"/>
-              <w:right w:val="single" w:color="auto" w:sz="4" w:space="0"/>
-            </w:tcBorders>
-            <w:shd w:val="clear" w:color="auto" w:fill="auto"/>
-            <w:tcMar/>
+              <w:left w:val="single" w:sz="4" w:space="0" w:color="auto"/>
+              <w:bottom w:val="single" w:sz="4" w:space="0" w:color="auto"/>
+              <w:right w:val="single" w:sz="4" w:space="0" w:color="auto"/>
+            </w:tcBorders>
+            <w:shd w:val="clear" w:color="auto" w:fill="auto"/>
             <w:hideMark/>
           </w:tcPr>
           <w:p>
             <w:pPr>
               <w:spacing w:after="0" w:line="240" w:lineRule="auto"/>
               <w:rPr>
-                <w:rFonts w:ascii="Times New Roman" w:hAnsi="Times New Roman" w:eastAsia="Times New Roman" w:cs="Times New Roman"/>
-                <w:color w:val="000000"/>
-                <w:sz w:val="24"/>
-                <w:szCs w:val="24"/>
-              </w:rPr>
-            </w:pPr>
-            <w:r>
-              <w:rPr>
-                <w:rFonts w:ascii="Times New Roman" w:hAnsi="Times New Roman" w:eastAsia="Times New Roman" w:cs="Times New Roman"/>
+                <w:rFonts w:ascii="Times New Roman" w:eastAsia="Times New Roman" w:hAnsi="Times New Roman" w:cs="Times New Roman"/>
+                <w:color w:val="000000"/>
+                <w:sz w:val="24"/>
+                <w:szCs w:val="24"/>
+              </w:rPr>
+            </w:pPr>
+            <w:r>
+              <w:rPr>
+                <w:rFonts w:ascii="Times New Roman" w:eastAsia="Times New Roman" w:hAnsi="Times New Roman" w:cs="Times New Roman"/>
                 <w:color w:val="000000"/>
                 <w:sz w:val="24"/>
                 <w:szCs w:val="24"/>
@@ -668,12 +622,11 @@
             <w:tcBorders>
               <w:top w:val="nil"/>
               <w:left w:val="nil"/>
-              <w:bottom w:val="single" w:color="auto" w:sz="4" w:space="0"/>
-              <w:right w:val="single" w:color="auto" w:sz="4" w:space="0"/>
+              <w:bottom w:val="single" w:sz="4" w:space="0" w:color="auto"/>
+              <w:right w:val="single" w:sz="4" w:space="0" w:color="auto"/>
             </w:tcBorders>
             <w:shd w:val="clear" w:color="auto" w:fill="auto"/>
             <w:noWrap/>
-            <w:tcMar/>
             <w:vAlign w:val="bottom"/>
             <w:hideMark/>
           </w:tcPr>
@@ -681,15 +634,15 @@
             <w:pPr>
               <w:spacing w:after="0" w:line="240" w:lineRule="auto"/>
               <w:rPr>
-                <w:rFonts w:ascii="Times New Roman" w:hAnsi="Times New Roman" w:eastAsia="Times New Roman" w:cs="Times New Roman"/>
-                <w:color w:val="000000"/>
-                <w:sz w:val="24"/>
-                <w:szCs w:val="24"/>
-              </w:rPr>
-            </w:pPr>
-            <w:r>
-              <w:rPr>
-                <w:rFonts w:ascii="Times New Roman" w:hAnsi="Times New Roman" w:eastAsia="Times New Roman" w:cs="Times New Roman"/>
+                <w:rFonts w:ascii="Times New Roman" w:eastAsia="Times New Roman" w:hAnsi="Times New Roman" w:cs="Times New Roman"/>
+                <w:color w:val="000000"/>
+                <w:sz w:val="24"/>
+                <w:szCs w:val="24"/>
+              </w:rPr>
+            </w:pPr>
+            <w:r>
+              <w:rPr>
+                <w:rFonts w:ascii="Times New Roman" w:eastAsia="Times New Roman" w:hAnsi="Times New Roman" w:cs="Times New Roman"/>
                 <w:color w:val="000000"/>
                 <w:sz w:val="24"/>
                 <w:szCs w:val="24"/>
@@ -698,7 +651,7 @@
             </w:r>
             <w:r>
               <w:rPr>
-                <w:rFonts w:ascii="Times New Roman" w:hAnsi="Times New Roman" w:eastAsia="Times New Roman" w:cs="Times New Roman"/>
+                <w:rFonts w:ascii="Times New Roman" w:eastAsia="Times New Roman" w:hAnsi="Times New Roman" w:cs="Times New Roman"/>
                 <w:color w:val="000000"/>
                 <w:sz w:val="24"/>
                 <w:szCs w:val="24"/>
@@ -717,27 +670,26 @@
             <w:tcW w:w="5233" w:type="dxa"/>
             <w:tcBorders>
               <w:top w:val="nil"/>
-              <w:left w:val="single" w:color="auto" w:sz="4" w:space="0"/>
-              <w:bottom w:val="single" w:color="auto" w:sz="4" w:space="0"/>
-              <w:right w:val="single" w:color="auto" w:sz="4" w:space="0"/>
-            </w:tcBorders>
-            <w:shd w:val="clear" w:color="auto" w:fill="auto"/>
-            <w:tcMar/>
+              <w:left w:val="single" w:sz="4" w:space="0" w:color="auto"/>
+              <w:bottom w:val="single" w:sz="4" w:space="0" w:color="auto"/>
+              <w:right w:val="single" w:sz="4" w:space="0" w:color="auto"/>
+            </w:tcBorders>
+            <w:shd w:val="clear" w:color="auto" w:fill="auto"/>
             <w:hideMark/>
           </w:tcPr>
           <w:p>
             <w:pPr>
               <w:spacing w:after="0" w:line="240" w:lineRule="auto"/>
               <w:rPr>
-                <w:rFonts w:ascii="Times New Roman" w:hAnsi="Times New Roman" w:eastAsia="Times New Roman" w:cs="Times New Roman"/>
-                <w:color w:val="000000"/>
-                <w:sz w:val="24"/>
-                <w:szCs w:val="24"/>
-              </w:rPr>
-            </w:pPr>
-            <w:r>
-              <w:rPr>
-                <w:rFonts w:ascii="Times New Roman" w:hAnsi="Times New Roman" w:eastAsia="Times New Roman" w:cs="Times New Roman"/>
+                <w:rFonts w:ascii="Times New Roman" w:eastAsia="Times New Roman" w:hAnsi="Times New Roman" w:cs="Times New Roman"/>
+                <w:color w:val="000000"/>
+                <w:sz w:val="24"/>
+                <w:szCs w:val="24"/>
+              </w:rPr>
+            </w:pPr>
+            <w:r>
+              <w:rPr>
+                <w:rFonts w:ascii="Times New Roman" w:eastAsia="Times New Roman" w:hAnsi="Times New Roman" w:cs="Times New Roman"/>
                 <w:color w:val="000000"/>
                 <w:sz w:val="24"/>
                 <w:szCs w:val="24"/>
@@ -752,12 +704,11 @@
             <w:tcBorders>
               <w:top w:val="nil"/>
               <w:left w:val="nil"/>
-              <w:bottom w:val="single" w:color="auto" w:sz="4" w:space="0"/>
-              <w:right w:val="single" w:color="auto" w:sz="4" w:space="0"/>
+              <w:bottom w:val="single" w:sz="4" w:space="0" w:color="auto"/>
+              <w:right w:val="single" w:sz="4" w:space="0" w:color="auto"/>
             </w:tcBorders>
             <w:shd w:val="clear" w:color="auto" w:fill="auto"/>
             <w:noWrap/>
-            <w:tcMar/>
             <w:vAlign w:val="bottom"/>
             <w:hideMark/>
           </w:tcPr>
@@ -765,15 +716,15 @@
             <w:pPr>
               <w:spacing w:after="0" w:line="240" w:lineRule="auto"/>
               <w:rPr>
-                <w:rFonts w:ascii="Times New Roman" w:hAnsi="Times New Roman" w:eastAsia="Times New Roman" w:cs="Times New Roman"/>
-                <w:color w:val="000000"/>
-                <w:sz w:val="24"/>
-                <w:szCs w:val="24"/>
-              </w:rPr>
-            </w:pPr>
-            <w:r>
-              <w:rPr>
-                <w:rFonts w:ascii="Times New Roman" w:hAnsi="Times New Roman" w:eastAsia="Times New Roman" w:cs="Times New Roman"/>
+                <w:rFonts w:ascii="Times New Roman" w:eastAsia="Times New Roman" w:hAnsi="Times New Roman" w:cs="Times New Roman"/>
+                <w:color w:val="000000"/>
+                <w:sz w:val="24"/>
+                <w:szCs w:val="24"/>
+              </w:rPr>
+            </w:pPr>
+            <w:r>
+              <w:rPr>
+                <w:rFonts w:ascii="Times New Roman" w:eastAsia="Times New Roman" w:hAnsi="Times New Roman" w:cs="Times New Roman"/>
                 <w:color w:val="000000"/>
                 <w:sz w:val="24"/>
                 <w:szCs w:val="24"/>
@@ -782,7 +733,7 @@
             </w:r>
             <w:r>
               <w:rPr>
-                <w:rFonts w:ascii="Times New Roman" w:hAnsi="Times New Roman" w:eastAsia="Times New Roman" w:cs="Times New Roman"/>
+                <w:rFonts w:ascii="Times New Roman" w:eastAsia="Times New Roman" w:hAnsi="Times New Roman" w:cs="Times New Roman"/>
                 <w:color w:val="000000"/>
                 <w:sz w:val="24"/>
                 <w:szCs w:val="24"/>
@@ -802,12 +753,11 @@
             <w:gridSpan w:val="2"/>
             <w:tcBorders>
               <w:top w:val="nil"/>
-              <w:left w:val="single" w:color="auto" w:sz="4" w:space="0"/>
-              <w:bottom w:val="single" w:color="auto" w:sz="4" w:space="0"/>
-              <w:right w:val="single" w:color="auto" w:sz="4" w:space="0"/>
-            </w:tcBorders>
-            <w:shd w:val="clear" w:color="auto" w:fill="auto"/>
-            <w:tcMar/>
+              <w:left w:val="single" w:sz="4" w:space="0" w:color="auto"/>
+              <w:bottom w:val="single" w:sz="4" w:space="0" w:color="auto"/>
+              <w:right w:val="single" w:sz="4" w:space="0" w:color="auto"/>
+            </w:tcBorders>
+            <w:shd w:val="clear" w:color="auto" w:fill="auto"/>
             <w:hideMark/>
           </w:tcPr>
           <w:p>
@@ -815,7 +765,7 @@
               <w:spacing w:before="240" w:after="0" w:line="240" w:lineRule="auto"/>
               <w:jc w:val="center"/>
               <w:rPr>
-                <w:rFonts w:ascii="Times New Roman" w:hAnsi="Times New Roman" w:eastAsia="Times New Roman" w:cs="Times New Roman"/>
+                <w:rFonts w:ascii="Times New Roman" w:eastAsia="Times New Roman" w:hAnsi="Times New Roman" w:cs="Times New Roman"/>
                 <w:b/>
                 <w:bCs/>
                 <w:color w:val="000000"/>
@@ -825,35 +775,46 @@
             </w:pPr>
             <w:r>
               <w:rPr>
-                <w:rFonts w:ascii="Times New Roman" w:hAnsi="Times New Roman" w:eastAsia="Times New Roman" w:cs="Times New Roman"/>
+                <w:rFonts w:ascii="Times New Roman" w:eastAsia="Times New Roman" w:hAnsi="Times New Roman" w:cs="Times New Roman"/>
                 <w:b/>
                 <w:bCs/>
                 <w:color w:val="000000"/>
                 <w:sz w:val="24"/>
                 <w:szCs w:val="24"/>
               </w:rPr>
-              <w:t xml:space="preserve">What is your groups' </w:t>
+              <w:t xml:space="preserve">What is your </w:t>
             </w:r>
             <w:proofErr w:type="gramStart"/>
             <w:r>
               <w:rPr>
-                <w:rFonts w:ascii="Times New Roman" w:hAnsi="Times New Roman" w:eastAsia="Times New Roman" w:cs="Times New Roman"/>
+                <w:rFonts w:ascii="Times New Roman" w:eastAsia="Times New Roman" w:hAnsi="Times New Roman" w:cs="Times New Roman"/>
                 <w:b/>
                 <w:bCs/>
                 <w:color w:val="000000"/>
                 <w:sz w:val="24"/>
                 <w:szCs w:val="24"/>
               </w:rPr>
-              <w:t>expected…</w:t>
+              <w:t>groups'</w:t>
             </w:r>
             <w:proofErr w:type="gramEnd"/>
+            <w:r>
+              <w:rPr>
+                <w:rFonts w:ascii="Times New Roman" w:eastAsia="Times New Roman" w:hAnsi="Times New Roman" w:cs="Times New Roman"/>
+                <w:b/>
+                <w:bCs/>
+                <w:color w:val="000000"/>
+                <w:sz w:val="24"/>
+                <w:szCs w:val="24"/>
+              </w:rPr>
+              <w:t xml:space="preserve"> expected…</w:t>
+            </w:r>
           </w:p>
           <w:p>
             <w:pPr>
               <w:spacing w:after="0" w:line="240" w:lineRule="auto"/>
               <w:jc w:val="center"/>
               <w:rPr>
-                <w:rFonts w:ascii="Times New Roman" w:hAnsi="Times New Roman" w:eastAsia="Times New Roman" w:cs="Times New Roman"/>
+                <w:rFonts w:ascii="Times New Roman" w:eastAsia="Times New Roman" w:hAnsi="Times New Roman" w:cs="Times New Roman"/>
                 <w:color w:val="000000"/>
                 <w:sz w:val="24"/>
                 <w:szCs w:val="24"/>
@@ -871,27 +832,26 @@
             <w:tcW w:w="5233" w:type="dxa"/>
             <w:tcBorders>
               <w:top w:val="nil"/>
-              <w:left w:val="single" w:color="auto" w:sz="4" w:space="0"/>
-              <w:bottom w:val="single" w:color="auto" w:sz="4" w:space="0"/>
-              <w:right w:val="single" w:color="auto" w:sz="4" w:space="0"/>
-            </w:tcBorders>
-            <w:shd w:val="clear" w:color="auto" w:fill="auto"/>
-            <w:tcMar/>
+              <w:left w:val="single" w:sz="4" w:space="0" w:color="auto"/>
+              <w:bottom w:val="single" w:sz="4" w:space="0" w:color="auto"/>
+              <w:right w:val="single" w:sz="4" w:space="0" w:color="auto"/>
+            </w:tcBorders>
+            <w:shd w:val="clear" w:color="auto" w:fill="auto"/>
             <w:hideMark/>
           </w:tcPr>
           <w:p>
             <w:pPr>
               <w:spacing w:after="0" w:line="240" w:lineRule="auto"/>
               <w:rPr>
-                <w:rFonts w:ascii="Times New Roman" w:hAnsi="Times New Roman" w:eastAsia="Times New Roman" w:cs="Times New Roman"/>
-                <w:color w:val="000000"/>
-                <w:sz w:val="24"/>
-                <w:szCs w:val="24"/>
-              </w:rPr>
-            </w:pPr>
-            <w:r>
-              <w:rPr>
-                <w:rFonts w:ascii="Times New Roman" w:hAnsi="Times New Roman" w:eastAsia="Times New Roman" w:cs="Times New Roman"/>
+                <w:rFonts w:ascii="Times New Roman" w:eastAsia="Times New Roman" w:hAnsi="Times New Roman" w:cs="Times New Roman"/>
+                <w:color w:val="000000"/>
+                <w:sz w:val="24"/>
+                <w:szCs w:val="24"/>
+              </w:rPr>
+            </w:pPr>
+            <w:r>
+              <w:rPr>
+                <w:rFonts w:ascii="Times New Roman" w:eastAsia="Times New Roman" w:hAnsi="Times New Roman" w:cs="Times New Roman"/>
                 <w:color w:val="000000"/>
                 <w:sz w:val="24"/>
                 <w:szCs w:val="24"/>
@@ -906,12 +866,11 @@
             <w:tcBorders>
               <w:top w:val="nil"/>
               <w:left w:val="nil"/>
-              <w:bottom w:val="single" w:color="auto" w:sz="4" w:space="0"/>
-              <w:right w:val="single" w:color="auto" w:sz="4" w:space="0"/>
+              <w:bottom w:val="single" w:sz="4" w:space="0" w:color="auto"/>
+              <w:right w:val="single" w:sz="4" w:space="0" w:color="auto"/>
             </w:tcBorders>
             <w:shd w:val="clear" w:color="auto" w:fill="auto"/>
             <w:noWrap/>
-            <w:tcMar/>
             <w:vAlign w:val="bottom"/>
             <w:hideMark/>
           </w:tcPr>
@@ -919,7 +878,7 @@
             <w:pPr>
               <w:spacing w:after="0" w:line="240" w:lineRule="auto"/>
               <w:rPr>
-                <w:rFonts w:ascii="Times New Roman" w:hAnsi="Times New Roman" w:eastAsia="Times New Roman" w:cs="Times New Roman"/>
+                <w:rFonts w:ascii="Times New Roman" w:eastAsia="Times New Roman" w:hAnsi="Times New Roman" w:cs="Times New Roman"/>
                 <w:color w:val="000000"/>
                 <w:sz w:val="24"/>
                 <w:szCs w:val="24"/>
@@ -937,27 +896,26 @@
             <w:tcW w:w="5233" w:type="dxa"/>
             <w:tcBorders>
               <w:top w:val="nil"/>
-              <w:left w:val="single" w:color="auto" w:sz="4" w:space="0"/>
-              <w:bottom w:val="single" w:color="auto" w:sz="4" w:space="0"/>
-              <w:right w:val="single" w:color="auto" w:sz="4" w:space="0"/>
-            </w:tcBorders>
-            <w:shd w:val="clear" w:color="auto" w:fill="auto"/>
-            <w:tcMar/>
+              <w:left w:val="single" w:sz="4" w:space="0" w:color="auto"/>
+              <w:bottom w:val="single" w:sz="4" w:space="0" w:color="auto"/>
+              <w:right w:val="single" w:sz="4" w:space="0" w:color="auto"/>
+            </w:tcBorders>
+            <w:shd w:val="clear" w:color="auto" w:fill="auto"/>
             <w:hideMark/>
           </w:tcPr>
           <w:p>
             <w:pPr>
               <w:spacing w:after="0" w:line="240" w:lineRule="auto"/>
               <w:rPr>
-                <w:rFonts w:ascii="Times New Roman" w:hAnsi="Times New Roman" w:eastAsia="Times New Roman" w:cs="Times New Roman"/>
-                <w:color w:val="000000"/>
-                <w:sz w:val="24"/>
-                <w:szCs w:val="24"/>
-              </w:rPr>
-            </w:pPr>
-            <w:r>
-              <w:rPr>
-                <w:rFonts w:ascii="Times New Roman" w:hAnsi="Times New Roman" w:eastAsia="Times New Roman" w:cs="Times New Roman"/>
+                <w:rFonts w:ascii="Times New Roman" w:eastAsia="Times New Roman" w:hAnsi="Times New Roman" w:cs="Times New Roman"/>
+                <w:color w:val="000000"/>
+                <w:sz w:val="24"/>
+                <w:szCs w:val="24"/>
+              </w:rPr>
+            </w:pPr>
+            <w:r>
+              <w:rPr>
+                <w:rFonts w:ascii="Times New Roman" w:eastAsia="Times New Roman" w:hAnsi="Times New Roman" w:cs="Times New Roman"/>
                 <w:color w:val="000000"/>
                 <w:sz w:val="24"/>
                 <w:szCs w:val="24"/>
@@ -972,12 +930,11 @@
             <w:tcBorders>
               <w:top w:val="nil"/>
               <w:left w:val="nil"/>
-              <w:bottom w:val="single" w:color="auto" w:sz="4" w:space="0"/>
-              <w:right w:val="single" w:color="auto" w:sz="4" w:space="0"/>
+              <w:bottom w:val="single" w:sz="4" w:space="0" w:color="auto"/>
+              <w:right w:val="single" w:sz="4" w:space="0" w:color="auto"/>
             </w:tcBorders>
             <w:shd w:val="clear" w:color="auto" w:fill="auto"/>
             <w:noWrap/>
-            <w:tcMar/>
             <w:vAlign w:val="bottom"/>
             <w:hideMark/>
           </w:tcPr>
@@ -985,7 +942,7 @@
             <w:pPr>
               <w:spacing w:after="0" w:line="240" w:lineRule="auto"/>
               <w:rPr>
-                <w:rFonts w:ascii="Times New Roman" w:hAnsi="Times New Roman" w:eastAsia="Times New Roman" w:cs="Times New Roman"/>
+                <w:rFonts w:ascii="Times New Roman" w:eastAsia="Times New Roman" w:hAnsi="Times New Roman" w:cs="Times New Roman"/>
                 <w:color w:val="000000"/>
                 <w:sz w:val="24"/>
                 <w:szCs w:val="24"/>
@@ -1003,40 +960,31 @@
             <w:tcW w:w="5233" w:type="dxa"/>
             <w:tcBorders>
               <w:top w:val="nil"/>
-              <w:left w:val="single" w:color="auto" w:sz="4" w:space="0"/>
-              <w:bottom w:val="single" w:color="auto" w:sz="4" w:space="0"/>
-              <w:right w:val="single" w:color="auto" w:sz="4" w:space="0"/>
-            </w:tcBorders>
-            <w:shd w:val="clear" w:color="auto" w:fill="auto"/>
-            <w:tcMar/>
+              <w:left w:val="single" w:sz="4" w:space="0" w:color="auto"/>
+              <w:bottom w:val="single" w:sz="4" w:space="0" w:color="auto"/>
+              <w:right w:val="single" w:sz="4" w:space="0" w:color="auto"/>
+            </w:tcBorders>
+            <w:shd w:val="clear" w:color="auto" w:fill="auto"/>
             <w:hideMark/>
           </w:tcPr>
-          <w:p w14:noSpellErr="1">
-            <w:pPr>
-              <w:spacing w:after="0" w:line="240" w:lineRule="auto"/>
-              <w:rPr>
-                <w:rFonts w:ascii="Times New Roman" w:hAnsi="Times New Roman" w:eastAsia="Times New Roman" w:cs="Times New Roman"/>
-                <w:color w:val="000000"/>
-                <w:sz w:val="24"/>
-                <w:szCs w:val="24"/>
-              </w:rPr>
-            </w:pPr>
-            <w:commentRangeStart w:id="573763956"/>
-            <w:r>
-              <w:rPr>
-                <w:rFonts w:ascii="Times New Roman" w:hAnsi="Times New Roman" w:eastAsia="Times New Roman" w:cs="Times New Roman"/>
-                <w:color w:val="000000" w:themeColor="text1" w:themeTint="FF" w:themeShade="FF"/>
+          <w:p>
+            <w:pPr>
+              <w:spacing w:after="0" w:line="240" w:lineRule="auto"/>
+              <w:rPr>
+                <w:rFonts w:ascii="Times New Roman" w:eastAsia="Times New Roman" w:hAnsi="Times New Roman" w:cs="Times New Roman"/>
+                <w:color w:val="000000"/>
+                <w:sz w:val="24"/>
+                <w:szCs w:val="24"/>
+              </w:rPr>
+            </w:pPr>
+            <w:r>
+              <w:rPr>
+                <w:rFonts w:ascii="Times New Roman" w:eastAsia="Times New Roman" w:hAnsi="Times New Roman" w:cs="Times New Roman"/>
+                <w:color w:val="000000" w:themeColor="text1"/>
                 <w:sz w:val="24"/>
                 <w:szCs w:val="24"/>
               </w:rPr>
               <w:t>Level of communication?</w:t>
-            </w:r>
-            <w:commentRangeEnd w:id="573763956"/>
-            <w:r>
-              <w:rPr>
-                <w:rStyle w:val="CommentReference"/>
-              </w:rPr>
-              <w:commentReference w:id="573763956"/>
             </w:r>
           </w:p>
         </w:tc>
@@ -1046,12 +994,11 @@
             <w:tcBorders>
               <w:top w:val="nil"/>
               <w:left w:val="nil"/>
-              <w:bottom w:val="single" w:color="auto" w:sz="4" w:space="0"/>
-              <w:right w:val="single" w:color="auto" w:sz="4" w:space="0"/>
+              <w:bottom w:val="single" w:sz="4" w:space="0" w:color="auto"/>
+              <w:right w:val="single" w:sz="4" w:space="0" w:color="auto"/>
             </w:tcBorders>
             <w:shd w:val="clear" w:color="auto" w:fill="auto"/>
             <w:noWrap/>
-            <w:tcMar/>
             <w:vAlign w:val="bottom"/>
             <w:hideMark/>
           </w:tcPr>
@@ -1059,15 +1006,15 @@
             <w:pPr>
               <w:spacing w:after="0" w:line="240" w:lineRule="auto"/>
               <w:rPr>
-                <w:rFonts w:ascii="Times New Roman" w:hAnsi="Times New Roman" w:eastAsia="Times New Roman" w:cs="Times New Roman"/>
-                <w:color w:val="000000"/>
-                <w:sz w:val="24"/>
-                <w:szCs w:val="24"/>
-              </w:rPr>
-            </w:pPr>
-            <w:r>
-              <w:rPr>
-                <w:rFonts w:ascii="Times New Roman" w:hAnsi="Times New Roman" w:eastAsia="Times New Roman" w:cs="Times New Roman"/>
+                <w:rFonts w:ascii="Times New Roman" w:eastAsia="Times New Roman" w:hAnsi="Times New Roman" w:cs="Times New Roman"/>
+                <w:color w:val="000000"/>
+                <w:sz w:val="24"/>
+                <w:szCs w:val="24"/>
+              </w:rPr>
+            </w:pPr>
+            <w:r>
+              <w:rPr>
+                <w:rFonts w:ascii="Times New Roman" w:eastAsia="Times New Roman" w:hAnsi="Times New Roman" w:cs="Times New Roman"/>
                 <w:color w:val="000000"/>
                 <w:sz w:val="24"/>
                 <w:szCs w:val="24"/>
@@ -1076,7 +1023,7 @@
             </w:r>
             <w:r>
               <w:rPr>
-                <w:rFonts w:ascii="Times New Roman" w:hAnsi="Times New Roman" w:eastAsia="Times New Roman" w:cs="Times New Roman"/>
+                <w:rFonts w:ascii="Times New Roman" w:eastAsia="Times New Roman" w:hAnsi="Times New Roman" w:cs="Times New Roman"/>
                 <w:color w:val="000000"/>
                 <w:sz w:val="24"/>
                 <w:szCs w:val="24"/>
@@ -1095,27 +1042,26 @@
             <w:tcW w:w="5233" w:type="dxa"/>
             <w:tcBorders>
               <w:top w:val="nil"/>
-              <w:left w:val="single" w:color="auto" w:sz="4" w:space="0"/>
-              <w:bottom w:val="single" w:color="auto" w:sz="4" w:space="0"/>
-              <w:right w:val="single" w:color="auto" w:sz="4" w:space="0"/>
-            </w:tcBorders>
-            <w:shd w:val="clear" w:color="auto" w:fill="auto"/>
-            <w:tcMar/>
+              <w:left w:val="single" w:sz="4" w:space="0" w:color="auto"/>
+              <w:bottom w:val="single" w:sz="4" w:space="0" w:color="auto"/>
+              <w:right w:val="single" w:sz="4" w:space="0" w:color="auto"/>
+            </w:tcBorders>
+            <w:shd w:val="clear" w:color="auto" w:fill="auto"/>
             <w:hideMark/>
           </w:tcPr>
           <w:p>
             <w:pPr>
               <w:spacing w:after="0" w:line="240" w:lineRule="auto"/>
               <w:rPr>
-                <w:rFonts w:ascii="Times New Roman" w:hAnsi="Times New Roman" w:eastAsia="Times New Roman" w:cs="Times New Roman"/>
-                <w:color w:val="000000"/>
-                <w:sz w:val="24"/>
-                <w:szCs w:val="24"/>
-              </w:rPr>
-            </w:pPr>
-            <w:r>
-              <w:rPr>
-                <w:rFonts w:ascii="Times New Roman" w:hAnsi="Times New Roman" w:eastAsia="Times New Roman" w:cs="Times New Roman"/>
+                <w:rFonts w:ascii="Times New Roman" w:eastAsia="Times New Roman" w:hAnsi="Times New Roman" w:cs="Times New Roman"/>
+                <w:color w:val="000000"/>
+                <w:sz w:val="24"/>
+                <w:szCs w:val="24"/>
+              </w:rPr>
+            </w:pPr>
+            <w:r>
+              <w:rPr>
+                <w:rFonts w:ascii="Times New Roman" w:eastAsia="Times New Roman" w:hAnsi="Times New Roman" w:cs="Times New Roman"/>
                 <w:color w:val="000000"/>
                 <w:sz w:val="24"/>
                 <w:szCs w:val="24"/>
@@ -1124,7 +1070,7 @@
             </w:r>
             <w:r>
               <w:rPr>
-                <w:rFonts w:ascii="Times New Roman" w:hAnsi="Times New Roman" w:eastAsia="Times New Roman" w:cs="Times New Roman"/>
+                <w:rFonts w:ascii="Times New Roman" w:eastAsia="Times New Roman" w:hAnsi="Times New Roman" w:cs="Times New Roman"/>
                 <w:color w:val="000000"/>
                 <w:sz w:val="24"/>
                 <w:szCs w:val="24"/>
@@ -1136,7 +1082,7 @@
             <w:pPr>
               <w:spacing w:after="0" w:line="240" w:lineRule="auto"/>
               <w:rPr>
-                <w:rFonts w:ascii="Times New Roman" w:hAnsi="Times New Roman" w:eastAsia="Times New Roman" w:cs="Times New Roman"/>
+                <w:rFonts w:ascii="Times New Roman" w:eastAsia="Times New Roman" w:hAnsi="Times New Roman" w:cs="Times New Roman"/>
                 <w:color w:val="000000"/>
                 <w:sz w:val="24"/>
                 <w:szCs w:val="24"/>
@@ -1150,12 +1096,11 @@
             <w:tcBorders>
               <w:top w:val="nil"/>
               <w:left w:val="nil"/>
-              <w:bottom w:val="single" w:color="auto" w:sz="4" w:space="0"/>
-              <w:right w:val="single" w:color="auto" w:sz="4" w:space="0"/>
+              <w:bottom w:val="single" w:sz="4" w:space="0" w:color="auto"/>
+              <w:right w:val="single" w:sz="4" w:space="0" w:color="auto"/>
             </w:tcBorders>
             <w:shd w:val="clear" w:color="auto" w:fill="auto"/>
             <w:noWrap/>
-            <w:tcMar/>
             <w:vAlign w:val="bottom"/>
             <w:hideMark/>
           </w:tcPr>
@@ -1163,7 +1108,7 @@
             <w:pPr>
               <w:spacing w:after="0" w:line="240" w:lineRule="auto"/>
               <w:rPr>
-                <w:rFonts w:ascii="Times New Roman" w:hAnsi="Times New Roman" w:eastAsia="Times New Roman" w:cs="Times New Roman"/>
+                <w:rFonts w:ascii="Times New Roman" w:eastAsia="Times New Roman" w:hAnsi="Times New Roman" w:cs="Times New Roman"/>
                 <w:color w:val="000000"/>
                 <w:sz w:val="24"/>
                 <w:szCs w:val="24"/>
@@ -1181,7 +1126,7 @@
     <w:p/>
     <w:sectPr>
       <w:headerReference w:type="default" r:id="rId7"/>
-      <w:pgSz w:w="12240" w:h="15840" w:orient="portrait"/>
+      <w:pgSz w:w="12240" w:h="15840"/>
       <w:pgMar w:top="720" w:right="720" w:bottom="720" w:left="720" w:header="720" w:footer="720" w:gutter="0"/>
       <w:cols w:space="720"/>
       <w:docGrid w:linePitch="360"/>
@@ -1190,88 +1135,8 @@
 </w:document>
 </file>
 
-<file path=word/comments.xml><?xml version="1.0" encoding="utf-8"?>
-<w:comments xmlns:w14="http://schemas.microsoft.com/office/word/2010/wordml" xmlns:w="http://schemas.openxmlformats.org/wordprocessingml/2006/main">
-  <w:comment w:initials="MO" w:author="Matt Owens" w:date="2022-07-13T08:06:13" w:id="1554410779">
-    <w:p>
-      <w:pPr>
-        <w:pStyle w:val="CommentText"/>
-      </w:pPr>
-      <w:r>
-        <w:rPr/>
-        <w:t>During Fall AY22, is it possible to require group member signatures? Curious since this would enforce participation within groups and enable more accountability for missing or unresponsive members.</w:t>
-      </w:r>
-      <w:r>
-        <w:rPr>
-          <w:rStyle w:val="CommentReference"/>
-        </w:rPr>
-        <w:annotationRef/>
-      </w:r>
-    </w:p>
-  </w:comment>
-  <w:comment w:initials="MO" w:author="Matt Owens" w:date="2022-07-13T08:12:01" w:id="518494568">
-    <w:p>
-      <w:pPr>
-        <w:pStyle w:val="CommentText"/>
-      </w:pPr>
-      <w:r>
-        <w:rPr/>
-        <w:t>Bold "check communications frequently" to emphasize timeliness as students should be on-top of their work to the best of their abilities</w:t>
-      </w:r>
-      <w:r>
-        <w:rPr>
-          <w:rStyle w:val="CommentReference"/>
-        </w:rPr>
-        <w:annotationRef/>
-      </w:r>
-    </w:p>
-  </w:comment>
-  <w:comment w:initials="MO" w:author="Matt Owens" w:date="2022-07-13T08:15:42" w:id="573763956">
-    <w:p>
-      <w:pPr>
-        <w:pStyle w:val="CommentText"/>
-      </w:pPr>
-      <w:r>
-        <w:rPr/>
-        <w:t>Maybe add in parentheses "frequency of meetings, modality of team contact, responsiveness to team meetings" in order to clarify on what communication could mean in this context.</w:t>
-      </w:r>
-      <w:r>
-        <w:rPr>
-          <w:rStyle w:val="CommentReference"/>
-        </w:rPr>
-        <w:annotationRef/>
-      </w:r>
-    </w:p>
-  </w:comment>
-</w:comments>
-</file>
-
-<file path=word/commentsExtended.xml><?xml version="1.0" encoding="utf-8"?>
-<w15:commentsEx xmlns:mc="http://schemas.openxmlformats.org/markup-compatibility/2006" xmlns:w15="http://schemas.microsoft.com/office/word/2012/wordml" mc:Ignorable="w15">
-  <w15:commentEx w15:done="0" w15:paraId="1A2C8CDA"/>
-  <w15:commentEx w15:done="0" w15:paraId="51DC07C2"/>
-  <w15:commentEx w15:done="0" w15:paraId="30366965"/>
-</w15:commentsEx>
-</file>
-
-<file path=word/commentsExtensible.xml><?xml version="1.0" encoding="utf-8"?>
-<w16cex:commentsExtensible xmlns:w16="http://schemas.microsoft.com/office/word/2018/wordml" xmlns:w16cex="http://schemas.microsoft.com/office/word/2018/wordml/cex" xmlns:mc="http://schemas.openxmlformats.org/markup-compatibility/2006" mc:Ignorable="w16 w16cex">
-  <w16cex:commentExtensible w16cex:durableId="2A601DE7" w16cex:dateUtc="2022-07-13T13:06:13.257Z"/>
-  <w16cex:commentExtensible w16cex:durableId="2E024CC5" w16cex:dateUtc="2022-07-13T13:12:01.021Z"/>
-  <w16cex:commentExtensible w16cex:durableId="205211D4" w16cex:dateUtc="2022-07-13T13:15:42.243Z"/>
-</w16cex:commentsExtensible>
-</file>
-
-<file path=word/commentsIds.xml><?xml version="1.0" encoding="utf-8"?>
-<w16cid:commentsIds xmlns:mc="http://schemas.openxmlformats.org/markup-compatibility/2006" xmlns:w16cid="http://schemas.microsoft.com/office/word/2016/wordml/cid" mc:Ignorable="w16cid">
-  <w16cid:commentId w16cid:paraId="1A2C8CDA" w16cid:durableId="2A601DE7"/>
-  <w16cid:commentId w16cid:paraId="51DC07C2" w16cid:durableId="2E024CC5"/>
-  <w16cid:commentId w16cid:paraId="30366965" w16cid:durableId="205211D4"/>
-</w16cid:commentsIds>
-</file>
-
 <file path=word/endnotes.xml><?xml version="1.0" encoding="utf-8"?>
-<w:endnotes xmlns:wpc="http://schemas.microsoft.com/office/word/2010/wordprocessingCanvas" xmlns:cx="http://schemas.microsoft.com/office/drawing/2014/chartex" xmlns:cx1="http://schemas.microsoft.com/office/drawing/2015/9/8/chartex" xmlns:cx2="http://schemas.microsoft.com/office/drawing/2015/10/21/chartex" xmlns:cx3="http://schemas.microsoft.com/office/drawing/2016/5/9/chartex" xmlns:cx4="http://schemas.microsoft.com/office/drawing/2016/5/10/chartex" xmlns:cx5="http://schemas.microsoft.com/office/drawing/2016/5/11/chartex" xmlns:cx6="http://schemas.microsoft.com/office/drawing/2016/5/12/chartex" xmlns:cx7="http://schemas.microsoft.com/office/drawing/2016/5/13/chartex" xmlns:cx8="http://schemas.microsoft.com/office/drawing/2016/5/14/chartex" xmlns:mc="http://schemas.openxmlformats.org/markup-compatibility/2006" xmlns:aink="http://schemas.microsoft.com/office/drawing/2016/ink" xmlns:am3d="http://schemas.microsoft.com/office/drawing/2017/model3d" xmlns:o="urn:schemas-microsoft-com:office:office" xmlns:r="http://schemas.openxmlformats.org/officeDocument/2006/relationships" xmlns:m="http://schemas.openxmlformats.org/officeDocument/2006/math" xmlns:v="urn:schemas-microsoft-com:vml" xmlns:wp14="http://schemas.microsoft.com/office/word/2010/wordprocessingDrawing" xmlns:wp="http://schemas.openxmlformats.org/drawingml/2006/wordprocessingDrawing" xmlns:w10="urn:schemas-microsoft-com:office:word" xmlns:w="http://schemas.openxmlformats.org/wordprocessingml/2006/main" xmlns:w14="http://schemas.microsoft.com/office/word/2010/wordml" xmlns:w15="http://schemas.microsoft.com/office/word/2012/wordml" xmlns:w16cex="http://schemas.microsoft.com/office/word/2018/wordml/cex" xmlns:w16cid="http://schemas.microsoft.com/office/word/2016/wordml/cid" xmlns:w16="http://schemas.microsoft.com/office/word/2018/wordml" xmlns:w16se="http://schemas.microsoft.com/office/word/2015/wordml/symex" xmlns:wpg="http://schemas.microsoft.com/office/word/2010/wordprocessingGroup" xmlns:wpi="http://schemas.microsoft.com/office/word/2010/wordprocessingInk" xmlns:wne="http://schemas.microsoft.com/office/word/2006/wordml" xmlns:wps="http://schemas.microsoft.com/office/word/2010/wordprocessingShape" mc:Ignorable="w14 w15 w16se w16cid w16 w16cex wp14">
+<w:endnotes xmlns:wpc="http://schemas.microsoft.com/office/word/2010/wordprocessingCanvas" xmlns:cx="http://schemas.microsoft.com/office/drawing/2014/chartex" xmlns:cx1="http://schemas.microsoft.com/office/drawing/2015/9/8/chartex" xmlns:cx2="http://schemas.microsoft.com/office/drawing/2015/10/21/chartex" xmlns:cx3="http://schemas.microsoft.com/office/drawing/2016/5/9/chartex" xmlns:cx4="http://schemas.microsoft.com/office/drawing/2016/5/10/chartex" xmlns:cx5="http://schemas.microsoft.com/office/drawing/2016/5/11/chartex" xmlns:cx6="http://schemas.microsoft.com/office/drawing/2016/5/12/chartex" xmlns:cx7="http://schemas.microsoft.com/office/drawing/2016/5/13/chartex" xmlns:cx8="http://schemas.microsoft.com/office/drawing/2016/5/14/chartex" xmlns:mc="http://schemas.openxmlformats.org/markup-compatibility/2006" xmlns:aink="http://schemas.microsoft.com/office/drawing/2016/ink" xmlns:am3d="http://schemas.microsoft.com/office/drawing/2017/model3d" xmlns:o="urn:schemas-microsoft-com:office:office" xmlns:oel="http://schemas.microsoft.com/office/2019/extlst" xmlns:r="http://schemas.openxmlformats.org/officeDocument/2006/relationships" xmlns:m="http://schemas.openxmlformats.org/officeDocument/2006/math" xmlns:v="urn:schemas-microsoft-com:vml" xmlns:wp14="http://schemas.microsoft.com/office/word/2010/wordprocessingDrawing" xmlns:wp="http://schemas.openxmlformats.org/drawingml/2006/wordprocessingDrawing" xmlns:w10="urn:schemas-microsoft-com:office:word" xmlns:w="http://schemas.openxmlformats.org/wordprocessingml/2006/main" xmlns:w14="http://schemas.microsoft.com/office/word/2010/wordml" xmlns:w15="http://schemas.microsoft.com/office/word/2012/wordml" xmlns:w16cex="http://schemas.microsoft.com/office/word/2018/wordml/cex" xmlns:w16cid="http://schemas.microsoft.com/office/word/2016/wordml/cid" xmlns:w16="http://schemas.microsoft.com/office/word/2018/wordml" xmlns:w16sdtdh="http://schemas.microsoft.com/office/word/2020/wordml/sdtdatahash" xmlns:w16se="http://schemas.microsoft.com/office/word/2015/wordml/symex" xmlns:wpg="http://schemas.microsoft.com/office/word/2010/wordprocessingGroup" xmlns:wpi="http://schemas.microsoft.com/office/word/2010/wordprocessingInk" xmlns:wne="http://schemas.microsoft.com/office/word/2006/wordml" xmlns:wps="http://schemas.microsoft.com/office/word/2010/wordprocessingShape" mc:Ignorable="w14 w15 w16se w16cid w16 w16cex w16sdtdh wp14">
   <w:endnote w:type="separator" w:id="-1">
     <w:p>
       <w:pPr>
@@ -1296,7 +1161,7 @@
 </file>
 
 <file path=word/footnotes.xml><?xml version="1.0" encoding="utf-8"?>
-<w:footnotes xmlns:wpc="http://schemas.microsoft.com/office/word/2010/wordprocessingCanvas" xmlns:cx="http://schemas.microsoft.com/office/drawing/2014/chartex" xmlns:cx1="http://schemas.microsoft.com/office/drawing/2015/9/8/chartex" xmlns:cx2="http://schemas.microsoft.com/office/drawing/2015/10/21/chartex" xmlns:cx3="http://schemas.microsoft.com/office/drawing/2016/5/9/chartex" xmlns:cx4="http://schemas.microsoft.com/office/drawing/2016/5/10/chartex" xmlns:cx5="http://schemas.microsoft.com/office/drawing/2016/5/11/chartex" xmlns:cx6="http://schemas.microsoft.com/office/drawing/2016/5/12/chartex" xmlns:cx7="http://schemas.microsoft.com/office/drawing/2016/5/13/chartex" xmlns:cx8="http://schemas.microsoft.com/office/drawing/2016/5/14/chartex" xmlns:mc="http://schemas.openxmlformats.org/markup-compatibility/2006" xmlns:aink="http://schemas.microsoft.com/office/drawing/2016/ink" xmlns:am3d="http://schemas.microsoft.com/office/drawing/2017/model3d" xmlns:o="urn:schemas-microsoft-com:office:office" xmlns:r="http://schemas.openxmlformats.org/officeDocument/2006/relationships" xmlns:m="http://schemas.openxmlformats.org/officeDocument/2006/math" xmlns:v="urn:schemas-microsoft-com:vml" xmlns:wp14="http://schemas.microsoft.com/office/word/2010/wordprocessingDrawing" xmlns:wp="http://schemas.openxmlformats.org/drawingml/2006/wordprocessingDrawing" xmlns:w10="urn:schemas-microsoft-com:office:word" xmlns:w="http://schemas.openxmlformats.org/wordprocessingml/2006/main" xmlns:w14="http://schemas.microsoft.com/office/word/2010/wordml" xmlns:w15="http://schemas.microsoft.com/office/word/2012/wordml" xmlns:w16cex="http://schemas.microsoft.com/office/word/2018/wordml/cex" xmlns:w16cid="http://schemas.microsoft.com/office/word/2016/wordml/cid" xmlns:w16="http://schemas.microsoft.com/office/word/2018/wordml" xmlns:w16se="http://schemas.microsoft.com/office/word/2015/wordml/symex" xmlns:wpg="http://schemas.microsoft.com/office/word/2010/wordprocessingGroup" xmlns:wpi="http://schemas.microsoft.com/office/word/2010/wordprocessingInk" xmlns:wne="http://schemas.microsoft.com/office/word/2006/wordml" xmlns:wps="http://schemas.microsoft.com/office/word/2010/wordprocessingShape" mc:Ignorable="w14 w15 w16se w16cid w16 w16cex wp14">
+<w:footnotes xmlns:wpc="http://schemas.microsoft.com/office/word/2010/wordprocessingCanvas" xmlns:cx="http://schemas.microsoft.com/office/drawing/2014/chartex" xmlns:cx1="http://schemas.microsoft.com/office/drawing/2015/9/8/chartex" xmlns:cx2="http://schemas.microsoft.com/office/drawing/2015/10/21/chartex" xmlns:cx3="http://schemas.microsoft.com/office/drawing/2016/5/9/chartex" xmlns:cx4="http://schemas.microsoft.com/office/drawing/2016/5/10/chartex" xmlns:cx5="http://schemas.microsoft.com/office/drawing/2016/5/11/chartex" xmlns:cx6="http://schemas.microsoft.com/office/drawing/2016/5/12/chartex" xmlns:cx7="http://schemas.microsoft.com/office/drawing/2016/5/13/chartex" xmlns:cx8="http://schemas.microsoft.com/office/drawing/2016/5/14/chartex" xmlns:mc="http://schemas.openxmlformats.org/markup-compatibility/2006" xmlns:aink="http://schemas.microsoft.com/office/drawing/2016/ink" xmlns:am3d="http://schemas.microsoft.com/office/drawing/2017/model3d" xmlns:o="urn:schemas-microsoft-com:office:office" xmlns:oel="http://schemas.microsoft.com/office/2019/extlst" xmlns:r="http://schemas.openxmlformats.org/officeDocument/2006/relationships" xmlns:m="http://schemas.openxmlformats.org/officeDocument/2006/math" xmlns:v="urn:schemas-microsoft-com:vml" xmlns:wp14="http://schemas.microsoft.com/office/word/2010/wordprocessingDrawing" xmlns:wp="http://schemas.openxmlformats.org/drawingml/2006/wordprocessingDrawing" xmlns:w10="urn:schemas-microsoft-com:office:word" xmlns:w="http://schemas.openxmlformats.org/wordprocessingml/2006/main" xmlns:w14="http://schemas.microsoft.com/office/word/2010/wordml" xmlns:w15="http://schemas.microsoft.com/office/word/2012/wordml" xmlns:w16cex="http://schemas.microsoft.com/office/word/2018/wordml/cex" xmlns:w16cid="http://schemas.microsoft.com/office/word/2016/wordml/cid" xmlns:w16="http://schemas.microsoft.com/office/word/2018/wordml" xmlns:w16sdtdh="http://schemas.microsoft.com/office/word/2020/wordml/sdtdatahash" xmlns:w16se="http://schemas.microsoft.com/office/word/2015/wordml/symex" xmlns:wpg="http://schemas.microsoft.com/office/word/2010/wordprocessingGroup" xmlns:wpi="http://schemas.microsoft.com/office/word/2010/wordprocessingInk" xmlns:wne="http://schemas.microsoft.com/office/word/2006/wordml" xmlns:wps="http://schemas.microsoft.com/office/word/2010/wordprocessingShape" mc:Ignorable="w14 w15 w16se w16cid w16 w16cex w16sdtdh wp14">
   <w:footnote w:type="separator" w:id="-1">
     <w:p>
       <w:pPr>
@@ -1321,7 +1186,7 @@
 </file>
 
 <file path=word/header1.xml><?xml version="1.0" encoding="utf-8"?>
-<w:hdr xmlns:wpc="http://schemas.microsoft.com/office/word/2010/wordprocessingCanvas" xmlns:cx="http://schemas.microsoft.com/office/drawing/2014/chartex" xmlns:cx1="http://schemas.microsoft.com/office/drawing/2015/9/8/chartex" xmlns:cx2="http://schemas.microsoft.com/office/drawing/2015/10/21/chartex" xmlns:cx3="http://schemas.microsoft.com/office/drawing/2016/5/9/chartex" xmlns:cx4="http://schemas.microsoft.com/office/drawing/2016/5/10/chartex" xmlns:cx5="http://schemas.microsoft.com/office/drawing/2016/5/11/chartex" xmlns:cx6="http://schemas.microsoft.com/office/drawing/2016/5/12/chartex" xmlns:cx7="http://schemas.microsoft.com/office/drawing/2016/5/13/chartex" xmlns:cx8="http://schemas.microsoft.com/office/drawing/2016/5/14/chartex" xmlns:mc="http://schemas.openxmlformats.org/markup-compatibility/2006" xmlns:aink="http://schemas.microsoft.com/office/drawing/2016/ink" xmlns:am3d="http://schemas.microsoft.com/office/drawing/2017/model3d" xmlns:o="urn:schemas-microsoft-com:office:office" xmlns:r="http://schemas.openxmlformats.org/officeDocument/2006/relationships" xmlns:m="http://schemas.openxmlformats.org/officeDocument/2006/math" xmlns:v="urn:schemas-microsoft-com:vml" xmlns:wp14="http://schemas.microsoft.com/office/word/2010/wordprocessingDrawing" xmlns:wp="http://schemas.openxmlformats.org/drawingml/2006/wordprocessingDrawing" xmlns:w10="urn:schemas-microsoft-com:office:word" xmlns:w="http://schemas.openxmlformats.org/wordprocessingml/2006/main" xmlns:w14="http://schemas.microsoft.com/office/word/2010/wordml" xmlns:w15="http://schemas.microsoft.com/office/word/2012/wordml" xmlns:w16cex="http://schemas.microsoft.com/office/word/2018/wordml/cex" xmlns:w16cid="http://schemas.microsoft.com/office/word/2016/wordml/cid" xmlns:w16="http://schemas.microsoft.com/office/word/2018/wordml" xmlns:w16se="http://schemas.microsoft.com/office/word/2015/wordml/symex" xmlns:wpg="http://schemas.microsoft.com/office/word/2010/wordprocessingGroup" xmlns:wpi="http://schemas.microsoft.com/office/word/2010/wordprocessingInk" xmlns:wne="http://schemas.microsoft.com/office/word/2006/wordml" xmlns:wps="http://schemas.microsoft.com/office/word/2010/wordprocessingShape" mc:Ignorable="w14 w15 w16se w16cid w16 w16cex wp14">
+<w:hdr xmlns:wpc="http://schemas.microsoft.com/office/word/2010/wordprocessingCanvas" xmlns:cx="http://schemas.microsoft.com/office/drawing/2014/chartex" xmlns:cx1="http://schemas.microsoft.com/office/drawing/2015/9/8/chartex" xmlns:cx2="http://schemas.microsoft.com/office/drawing/2015/10/21/chartex" xmlns:cx3="http://schemas.microsoft.com/office/drawing/2016/5/9/chartex" xmlns:cx4="http://schemas.microsoft.com/office/drawing/2016/5/10/chartex" xmlns:cx5="http://schemas.microsoft.com/office/drawing/2016/5/11/chartex" xmlns:cx6="http://schemas.microsoft.com/office/drawing/2016/5/12/chartex" xmlns:cx7="http://schemas.microsoft.com/office/drawing/2016/5/13/chartex" xmlns:cx8="http://schemas.microsoft.com/office/drawing/2016/5/14/chartex" xmlns:mc="http://schemas.openxmlformats.org/markup-compatibility/2006" xmlns:aink="http://schemas.microsoft.com/office/drawing/2016/ink" xmlns:am3d="http://schemas.microsoft.com/office/drawing/2017/model3d" xmlns:o="urn:schemas-microsoft-com:office:office" xmlns:oel="http://schemas.microsoft.com/office/2019/extlst" xmlns:r="http://schemas.openxmlformats.org/officeDocument/2006/relationships" xmlns:m="http://schemas.openxmlformats.org/officeDocument/2006/math" xmlns:v="urn:schemas-microsoft-com:vml" xmlns:wp14="http://schemas.microsoft.com/office/word/2010/wordprocessingDrawing" xmlns:wp="http://schemas.openxmlformats.org/drawingml/2006/wordprocessingDrawing" xmlns:w10="urn:schemas-microsoft-com:office:word" xmlns:w="http://schemas.openxmlformats.org/wordprocessingml/2006/main" xmlns:w14="http://schemas.microsoft.com/office/word/2010/wordml" xmlns:w15="http://schemas.microsoft.com/office/word/2012/wordml" xmlns:w16cex="http://schemas.microsoft.com/office/word/2018/wordml/cex" xmlns:w16cid="http://schemas.microsoft.com/office/word/2016/wordml/cid" xmlns:w16="http://schemas.microsoft.com/office/word/2018/wordml" xmlns:w16sdtdh="http://schemas.microsoft.com/office/word/2020/wordml/sdtdatahash" xmlns:w16se="http://schemas.microsoft.com/office/word/2015/wordml/symex" xmlns:wpg="http://schemas.microsoft.com/office/word/2010/wordprocessingGroup" xmlns:wpi="http://schemas.microsoft.com/office/word/2010/wordprocessingInk" xmlns:wne="http://schemas.microsoft.com/office/word/2006/wordml" xmlns:wps="http://schemas.microsoft.com/office/word/2010/wordprocessingShape" mc:Ignorable="w14 w15 w16se w16cid w16 w16cex w16sdtdh wp14">
   <w:p>
     <w:pPr>
       <w:pStyle w:val="Header"/>
@@ -1352,7 +1217,7 @@
 </file>
 
 <file path=word/numbering.xml><?xml version="1.0" encoding="utf-8"?>
-<w:numbering xmlns:wpc="http://schemas.microsoft.com/office/word/2010/wordprocessingCanvas" xmlns:cx="http://schemas.microsoft.com/office/drawing/2014/chartex" xmlns:cx1="http://schemas.microsoft.com/office/drawing/2015/9/8/chartex" xmlns:cx2="http://schemas.microsoft.com/office/drawing/2015/10/21/chartex" xmlns:cx3="http://schemas.microsoft.com/office/drawing/2016/5/9/chartex" xmlns:cx4="http://schemas.microsoft.com/office/drawing/2016/5/10/chartex" xmlns:cx5="http://schemas.microsoft.com/office/drawing/2016/5/11/chartex" xmlns:cx6="http://schemas.microsoft.com/office/drawing/2016/5/12/chartex" xmlns:cx7="http://schemas.microsoft.com/office/drawing/2016/5/13/chartex" xmlns:cx8="http://schemas.microsoft.com/office/drawing/2016/5/14/chartex" xmlns:mc="http://schemas.openxmlformats.org/markup-compatibility/2006" xmlns:aink="http://schemas.microsoft.com/office/drawing/2016/ink" xmlns:am3d="http://schemas.microsoft.com/office/drawing/2017/model3d" xmlns:o="urn:schemas-microsoft-com:office:office" xmlns:r="http://schemas.openxmlformats.org/officeDocument/2006/relationships" xmlns:m="http://schemas.openxmlformats.org/officeDocument/2006/math" xmlns:v="urn:schemas-microsoft-com:vml" xmlns:wp14="http://schemas.microsoft.com/office/word/2010/wordprocessingDrawing" xmlns:wp="http://schemas.openxmlformats.org/drawingml/2006/wordprocessingDrawing" xmlns:w10="urn:schemas-microsoft-com:office:word" xmlns:w="http://schemas.openxmlformats.org/wordprocessingml/2006/main" xmlns:w14="http://schemas.microsoft.com/office/word/2010/wordml" xmlns:w15="http://schemas.microsoft.com/office/word/2012/wordml" xmlns:w16cex="http://schemas.microsoft.com/office/word/2018/wordml/cex" xmlns:w16cid="http://schemas.microsoft.com/office/word/2016/wordml/cid" xmlns:w16="http://schemas.microsoft.com/office/word/2018/wordml" xmlns:w16se="http://schemas.microsoft.com/office/word/2015/wordml/symex" xmlns:wpg="http://schemas.microsoft.com/office/word/2010/wordprocessingGroup" xmlns:wpi="http://schemas.microsoft.com/office/word/2010/wordprocessingInk" xmlns:wne="http://schemas.microsoft.com/office/word/2006/wordml" xmlns:wps="http://schemas.microsoft.com/office/word/2010/wordprocessingShape" mc:Ignorable="w14 w15 w16se w16cid w16 w16cex wp14">
+<w:numbering xmlns:wpc="http://schemas.microsoft.com/office/word/2010/wordprocessingCanvas" xmlns:cx="http://schemas.microsoft.com/office/drawing/2014/chartex" xmlns:cx1="http://schemas.microsoft.com/office/drawing/2015/9/8/chartex" xmlns:cx2="http://schemas.microsoft.com/office/drawing/2015/10/21/chartex" xmlns:cx3="http://schemas.microsoft.com/office/drawing/2016/5/9/chartex" xmlns:cx4="http://schemas.microsoft.com/office/drawing/2016/5/10/chartex" xmlns:cx5="http://schemas.microsoft.com/office/drawing/2016/5/11/chartex" xmlns:cx6="http://schemas.microsoft.com/office/drawing/2016/5/12/chartex" xmlns:cx7="http://schemas.microsoft.com/office/drawing/2016/5/13/chartex" xmlns:cx8="http://schemas.microsoft.com/office/drawing/2016/5/14/chartex" xmlns:mc="http://schemas.openxmlformats.org/markup-compatibility/2006" xmlns:aink="http://schemas.microsoft.com/office/drawing/2016/ink" xmlns:am3d="http://schemas.microsoft.com/office/drawing/2017/model3d" xmlns:o="urn:schemas-microsoft-com:office:office" xmlns:oel="http://schemas.microsoft.com/office/2019/extlst" xmlns:r="http://schemas.openxmlformats.org/officeDocument/2006/relationships" xmlns:m="http://schemas.openxmlformats.org/officeDocument/2006/math" xmlns:v="urn:schemas-microsoft-com:vml" xmlns:wp14="http://schemas.microsoft.com/office/word/2010/wordprocessingDrawing" xmlns:wp="http://schemas.openxmlformats.org/drawingml/2006/wordprocessingDrawing" xmlns:w10="urn:schemas-microsoft-com:office:word" xmlns:w="http://schemas.openxmlformats.org/wordprocessingml/2006/main" xmlns:w14="http://schemas.microsoft.com/office/word/2010/wordml" xmlns:w15="http://schemas.microsoft.com/office/word/2012/wordml" xmlns:w16cex="http://schemas.microsoft.com/office/word/2018/wordml/cex" xmlns:w16cid="http://schemas.microsoft.com/office/word/2016/wordml/cid" xmlns:w16="http://schemas.microsoft.com/office/word/2018/wordml" xmlns:w16sdtdh="http://schemas.microsoft.com/office/word/2020/wordml/sdtdatahash" xmlns:w16se="http://schemas.microsoft.com/office/word/2015/wordml/symex" xmlns:wpg="http://schemas.microsoft.com/office/word/2010/wordprocessingGroup" xmlns:wpi="http://schemas.microsoft.com/office/word/2010/wordprocessingInk" xmlns:wne="http://schemas.microsoft.com/office/word/2006/wordml" xmlns:wps="http://schemas.microsoft.com/office/word/2010/wordprocessingShape" mc:Ignorable="w14 w15 w16se w16cid w16 w16cex w16sdtdh wp14">
   <w:abstractNum w:abstractNumId="0" w15:restartNumberingAfterBreak="0">
     <w:nsid w:val="67852124"/>
     <w:multiLevelType w:val="hybridMultilevel"/>
@@ -1531,29 +1396,21 @@
       </w:pPr>
     </w:lvl>
   </w:abstractNum>
-  <w:num w:numId="1">
+  <w:num w:numId="1" w16cid:durableId="944656602">
     <w:abstractNumId w:val="1"/>
   </w:num>
-  <w:num w:numId="2">
+  <w:num w:numId="2" w16cid:durableId="118843771">
     <w:abstractNumId w:val="0"/>
   </w:num>
 </w:numbering>
 </file>
 
-<file path=word/people.xml><?xml version="1.0" encoding="utf-8"?>
-<w15:people xmlns:mc="http://schemas.openxmlformats.org/markup-compatibility/2006" xmlns:w15="http://schemas.microsoft.com/office/word/2012/wordml" mc:Ignorable="w15">
-  <w15:person w15:author="Matt Owens">
-    <w15:presenceInfo w15:providerId="" w15:userId=""/>
-  </w15:person>
-</w15:people>
-</file>
-
 <file path=word/styles.xml><?xml version="1.0" encoding="utf-8"?>
-<w:styles xmlns:mc="http://schemas.openxmlformats.org/markup-compatibility/2006" xmlns:r="http://schemas.openxmlformats.org/officeDocument/2006/relationships" xmlns:w="http://schemas.openxmlformats.org/wordprocessingml/2006/main" xmlns:w14="http://schemas.microsoft.com/office/word/2010/wordml" xmlns:w15="http://schemas.microsoft.com/office/word/2012/wordml" xmlns:w16cex="http://schemas.microsoft.com/office/word/2018/wordml/cex" xmlns:w16cid="http://schemas.microsoft.com/office/word/2016/wordml/cid" xmlns:w16="http://schemas.microsoft.com/office/word/2018/wordml" xmlns:w16se="http://schemas.microsoft.com/office/word/2015/wordml/symex" mc:Ignorable="w14 w15 w16se w16cid w16 w16cex">
+<w:styles xmlns:mc="http://schemas.openxmlformats.org/markup-compatibility/2006" xmlns:r="http://schemas.openxmlformats.org/officeDocument/2006/relationships" xmlns:w="http://schemas.openxmlformats.org/wordprocessingml/2006/main" xmlns:w14="http://schemas.microsoft.com/office/word/2010/wordml" xmlns:w15="http://schemas.microsoft.com/office/word/2012/wordml" xmlns:w16cex="http://schemas.microsoft.com/office/word/2018/wordml/cex" xmlns:w16cid="http://schemas.microsoft.com/office/word/2016/wordml/cid" xmlns:w16="http://schemas.microsoft.com/office/word/2018/wordml" xmlns:w16sdtdh="http://schemas.microsoft.com/office/word/2020/wordml/sdtdatahash" xmlns:w16se="http://schemas.microsoft.com/office/word/2015/wordml/symex" mc:Ignorable="w14 w15 w16se w16cid w16 w16cex w16sdtdh">
   <w:docDefaults>
     <w:rPrDefault>
       <w:rPr>
-        <w:rFonts w:asciiTheme="minorHAnsi" w:hAnsiTheme="minorHAnsi" w:eastAsiaTheme="minorHAnsi" w:cstheme="minorBidi"/>
+        <w:rFonts w:asciiTheme="minorHAnsi" w:eastAsiaTheme="minorHAnsi" w:hAnsiTheme="minorHAnsi" w:cstheme="minorBidi"/>
         <w:sz w:val="22"/>
         <w:szCs w:val="22"/>
         <w:lang w:val="en-US" w:eastAsia="en-US" w:bidi="ar-SA"/>
@@ -1568,14 +1425,14 @@
   <w:latentStyles w:defLockedState="0" w:defUIPriority="99" w:defSemiHidden="0" w:defUnhideWhenUsed="0" w:defQFormat="0" w:count="376">
     <w:lsdException w:name="Normal" w:uiPriority="0" w:qFormat="1"/>
     <w:lsdException w:name="heading 1" w:uiPriority="9" w:qFormat="1"/>
-    <w:lsdException w:name="heading 2" w:uiPriority="9" w:semiHidden="1" w:unhideWhenUsed="1" w:qFormat="1"/>
-    <w:lsdException w:name="heading 3" w:uiPriority="9" w:semiHidden="1" w:unhideWhenUsed="1" w:qFormat="1"/>
-    <w:lsdException w:name="heading 4" w:uiPriority="9" w:semiHidden="1" w:unhideWhenUsed="1" w:qFormat="1"/>
-    <w:lsdException w:name="heading 5" w:uiPriority="9" w:semiHidden="1" w:unhideWhenUsed="1" w:qFormat="1"/>
-    <w:lsdException w:name="heading 6" w:uiPriority="9" w:semiHidden="1" w:unhideWhenUsed="1" w:qFormat="1"/>
-    <w:lsdException w:name="heading 7" w:uiPriority="9" w:semiHidden="1" w:unhideWhenUsed="1" w:qFormat="1"/>
-    <w:lsdException w:name="heading 8" w:uiPriority="9" w:semiHidden="1" w:unhideWhenUsed="1" w:qFormat="1"/>
-    <w:lsdException w:name="heading 9" w:uiPriority="9" w:semiHidden="1" w:unhideWhenUsed="1" w:qFormat="1"/>
+    <w:lsdException w:name="heading 2" w:semiHidden="1" w:uiPriority="9" w:unhideWhenUsed="1" w:qFormat="1"/>
+    <w:lsdException w:name="heading 3" w:semiHidden="1" w:uiPriority="9" w:unhideWhenUsed="1" w:qFormat="1"/>
+    <w:lsdException w:name="heading 4" w:semiHidden="1" w:uiPriority="9" w:unhideWhenUsed="1" w:qFormat="1"/>
+    <w:lsdException w:name="heading 5" w:semiHidden="1" w:uiPriority="9" w:unhideWhenUsed="1" w:qFormat="1"/>
+    <w:lsdException w:name="heading 6" w:semiHidden="1" w:uiPriority="9" w:unhideWhenUsed="1" w:qFormat="1"/>
+    <w:lsdException w:name="heading 7" w:semiHidden="1" w:uiPriority="9" w:unhideWhenUsed="1" w:qFormat="1"/>
+    <w:lsdException w:name="heading 8" w:semiHidden="1" w:uiPriority="9" w:unhideWhenUsed="1" w:qFormat="1"/>
+    <w:lsdException w:name="heading 9" w:semiHidden="1" w:uiPriority="9" w:unhideWhenUsed="1" w:qFormat="1"/>
     <w:lsdException w:name="index 1" w:semiHidden="1" w:unhideWhenUsed="1"/>
     <w:lsdException w:name="index 2" w:semiHidden="1" w:unhideWhenUsed="1"/>
     <w:lsdException w:name="index 3" w:semiHidden="1" w:unhideWhenUsed="1"/>
@@ -1585,22 +1442,22 @@
     <w:lsdException w:name="index 7" w:semiHidden="1" w:unhideWhenUsed="1"/>
     <w:lsdException w:name="index 8" w:semiHidden="1" w:unhideWhenUsed="1"/>
     <w:lsdException w:name="index 9" w:semiHidden="1" w:unhideWhenUsed="1"/>
-    <w:lsdException w:name="toc 1" w:uiPriority="39" w:semiHidden="1" w:unhideWhenUsed="1"/>
-    <w:lsdException w:name="toc 2" w:uiPriority="39" w:semiHidden="1" w:unhideWhenUsed="1"/>
-    <w:lsdException w:name="toc 3" w:uiPriority="39" w:semiHidden="1" w:unhideWhenUsed="1"/>
-    <w:lsdException w:name="toc 4" w:uiPriority="39" w:semiHidden="1" w:unhideWhenUsed="1"/>
-    <w:lsdException w:name="toc 5" w:uiPriority="39" w:semiHidden="1" w:unhideWhenUsed="1"/>
-    <w:lsdException w:name="toc 6" w:uiPriority="39" w:semiHidden="1" w:unhideWhenUsed="1"/>
-    <w:lsdException w:name="toc 7" w:uiPriority="39" w:semiHidden="1" w:unhideWhenUsed="1"/>
-    <w:lsdException w:name="toc 8" w:uiPriority="39" w:semiHidden="1" w:unhideWhenUsed="1"/>
-    <w:lsdException w:name="toc 9" w:uiPriority="39" w:semiHidden="1" w:unhideWhenUsed="1"/>
+    <w:lsdException w:name="toc 1" w:semiHidden="1" w:uiPriority="39" w:unhideWhenUsed="1"/>
+    <w:lsdException w:name="toc 2" w:semiHidden="1" w:uiPriority="39" w:unhideWhenUsed="1"/>
+    <w:lsdException w:name="toc 3" w:semiHidden="1" w:uiPriority="39" w:unhideWhenUsed="1"/>
+    <w:lsdException w:name="toc 4" w:semiHidden="1" w:uiPriority="39" w:unhideWhenUsed="1"/>
+    <w:lsdException w:name="toc 5" w:semiHidden="1" w:uiPriority="39" w:unhideWhenUsed="1"/>
+    <w:lsdException w:name="toc 6" w:semiHidden="1" w:uiPriority="39" w:unhideWhenUsed="1"/>
+    <w:lsdException w:name="toc 7" w:semiHidden="1" w:uiPriority="39" w:unhideWhenUsed="1"/>
+    <w:lsdException w:name="toc 8" w:semiHidden="1" w:uiPriority="39" w:unhideWhenUsed="1"/>
+    <w:lsdException w:name="toc 9" w:semiHidden="1" w:uiPriority="39" w:unhideWhenUsed="1"/>
     <w:lsdException w:name="Normal Indent" w:semiHidden="1" w:unhideWhenUsed="1"/>
     <w:lsdException w:name="footnote text" w:semiHidden="1" w:unhideWhenUsed="1"/>
     <w:lsdException w:name="annotation text" w:semiHidden="1" w:unhideWhenUsed="1"/>
     <w:lsdException w:name="header" w:semiHidden="1" w:unhideWhenUsed="1"/>
     <w:lsdException w:name="footer" w:semiHidden="1" w:unhideWhenUsed="1"/>
     <w:lsdException w:name="index heading" w:semiHidden="1" w:unhideWhenUsed="1"/>
-    <w:lsdException w:name="caption" w:uiPriority="35" w:semiHidden="1" w:unhideWhenUsed="1" w:qFormat="1"/>
+    <w:lsdException w:name="caption" w:semiHidden="1" w:uiPriority="35" w:unhideWhenUsed="1" w:qFormat="1"/>
     <w:lsdException w:name="table of figures" w:semiHidden="1" w:unhideWhenUsed="1"/>
     <w:lsdException w:name="envelope address" w:semiHidden="1" w:unhideWhenUsed="1"/>
     <w:lsdException w:name="envelope return" w:semiHidden="1" w:unhideWhenUsed="1"/>
@@ -1631,7 +1488,7 @@
     <w:lsdException w:name="Title" w:uiPriority="10" w:qFormat="1"/>
     <w:lsdException w:name="Closing" w:semiHidden="1" w:unhideWhenUsed="1"/>
     <w:lsdException w:name="Signature" w:semiHidden="1" w:unhideWhenUsed="1"/>
-    <w:lsdException w:name="Default Paragraph Font" w:uiPriority="1" w:semiHidden="1" w:unhideWhenUsed="1"/>
+    <w:lsdException w:name="Default Paragraph Font" w:semiHidden="1" w:uiPriority="1" w:unhideWhenUsed="1"/>
     <w:lsdException w:name="Body Text" w:semiHidden="1" w:unhideWhenUsed="1"/>
     <w:lsdException w:name="Body Text Indent" w:semiHidden="1" w:unhideWhenUsed="1"/>
     <w:lsdException w:name="List Continue" w:semiHidden="1" w:unhideWhenUsed="1"/>
@@ -1831,8 +1688,8 @@
     <w:lsdException w:name="Subtle Reference" w:uiPriority="31" w:qFormat="1"/>
     <w:lsdException w:name="Intense Reference" w:uiPriority="32" w:qFormat="1"/>
     <w:lsdException w:name="Book Title" w:uiPriority="33" w:qFormat="1"/>
-    <w:lsdException w:name="Bibliography" w:uiPriority="37" w:semiHidden="1" w:unhideWhenUsed="1"/>
-    <w:lsdException w:name="TOC Heading" w:uiPriority="39" w:semiHidden="1" w:unhideWhenUsed="1" w:qFormat="1"/>
+    <w:lsdException w:name="Bibliography" w:semiHidden="1" w:uiPriority="37" w:unhideWhenUsed="1"/>
+    <w:lsdException w:name="TOC Heading" w:semiHidden="1" w:uiPriority="39" w:unhideWhenUsed="1" w:qFormat="1"/>
     <w:lsdException w:name="Plain Table 1" w:uiPriority="41"/>
     <w:lsdException w:name="Plain Table 2" w:uiPriority="42"/>
     <w:lsdException w:name="Plain Table 3" w:uiPriority="43"/>
@@ -1943,17 +1800,17 @@
     <w:lsdException w:name="Unresolved Mention" w:semiHidden="1" w:unhideWhenUsed="1"/>
     <w:lsdException w:name="Smart Link" w:semiHidden="1" w:unhideWhenUsed="1"/>
   </w:latentStyles>
-  <w:style w:type="paragraph" w:styleId="Normal" w:default="1">
+  <w:style w:type="paragraph" w:default="1" w:styleId="Normal">
     <w:name w:val="Normal"/>
     <w:qFormat/>
   </w:style>
-  <w:style w:type="character" w:styleId="DefaultParagraphFont" w:default="1">
+  <w:style w:type="character" w:default="1" w:styleId="DefaultParagraphFont">
     <w:name w:val="Default Paragraph Font"/>
     <w:uiPriority w:val="1"/>
     <w:semiHidden/>
     <w:unhideWhenUsed/>
   </w:style>
-  <w:style w:type="table" w:styleId="TableNormal" w:default="1">
+  <w:style w:type="table" w:default="1" w:styleId="TableNormal">
     <w:name w:val="Normal Table"/>
     <w:uiPriority w:val="99"/>
     <w:semiHidden/>
@@ -1968,7 +1825,7 @@
       </w:tblCellMar>
     </w:tblPr>
   </w:style>
-  <w:style w:type="numbering" w:styleId="NoList" w:default="1">
+  <w:style w:type="numbering" w:default="1" w:styleId="NoList">
     <w:name w:val="No List"/>
     <w:uiPriority w:val="99"/>
     <w:semiHidden/>
@@ -2000,7 +1857,7 @@
       <w:spacing w:after="0" w:line="240" w:lineRule="auto"/>
     </w:pPr>
   </w:style>
-  <w:style w:type="character" w:styleId="HeaderChar" w:customStyle="1">
+  <w:style w:type="character" w:customStyle="1" w:styleId="HeaderChar">
     <w:name w:val="Header Char"/>
     <w:basedOn w:val="DefaultParagraphFont"/>
     <w:link w:val="Header"/>
@@ -2022,7 +1879,7 @@
       <w:spacing w:after="0" w:line="240" w:lineRule="auto"/>
     </w:pPr>
   </w:style>
-  <w:style w:type="character" w:styleId="FooterChar" w:customStyle="1">
+  <w:style w:type="character" w:customStyle="1" w:styleId="FooterChar">
     <w:name w:val="Footer Char"/>
     <w:basedOn w:val="DefaultParagraphFont"/>
     <w:link w:val="Footer"/>
@@ -2039,14 +1896,51 @@
     </w:pPr>
     <w:tblPr>
       <w:tblBorders>
-        <w:top w:val="single" w:color="auto" w:sz="4" w:space="0"/>
-        <w:left w:val="single" w:color="auto" w:sz="4" w:space="0"/>
-        <w:bottom w:val="single" w:color="auto" w:sz="4" w:space="0"/>
-        <w:right w:val="single" w:color="auto" w:sz="4" w:space="0"/>
-        <w:insideH w:val="single" w:color="auto" w:sz="4" w:space="0"/>
-        <w:insideV w:val="single" w:color="auto" w:sz="4" w:space="0"/>
+        <w:top w:val="single" w:sz="4" w:space="0" w:color="auto"/>
+        <w:left w:val="single" w:sz="4" w:space="0" w:color="auto"/>
+        <w:bottom w:val="single" w:sz="4" w:space="0" w:color="auto"/>
+        <w:right w:val="single" w:sz="4" w:space="0" w:color="auto"/>
+        <w:insideH w:val="single" w:sz="4" w:space="0" w:color="auto"/>
+        <w:insideV w:val="single" w:sz="4" w:space="0" w:color="auto"/>
       </w:tblBorders>
     </w:tblPr>
+  </w:style>
+  <w:style w:type="paragraph" w:styleId="CommentText">
+    <w:name w:val="annotation text"/>
+    <w:basedOn w:val="Normal"/>
+    <w:link w:val="CommentTextChar"/>
+    <w:uiPriority w:val="99"/>
+    <w:semiHidden/>
+    <w:unhideWhenUsed/>
+    <w:pPr>
+      <w:spacing w:line="240" w:lineRule="auto"/>
+    </w:pPr>
+    <w:rPr>
+      <w:sz w:val="20"/>
+      <w:szCs w:val="20"/>
+    </w:rPr>
+  </w:style>
+  <w:style w:type="character" w:customStyle="1" w:styleId="CommentTextChar">
+    <w:name w:val="Comment Text Char"/>
+    <w:basedOn w:val="DefaultParagraphFont"/>
+    <w:link w:val="CommentText"/>
+    <w:uiPriority w:val="99"/>
+    <w:semiHidden/>
+    <w:rPr>
+      <w:sz w:val="20"/>
+      <w:szCs w:val="20"/>
+    </w:rPr>
+  </w:style>
+  <w:style w:type="character" w:styleId="CommentReference">
+    <w:name w:val="annotation reference"/>
+    <w:basedOn w:val="DefaultParagraphFont"/>
+    <w:uiPriority w:val="99"/>
+    <w:semiHidden/>
+    <w:unhideWhenUsed/>
+    <w:rPr>
+      <w:sz w:val="16"/>
+      <w:szCs w:val="16"/>
+    </w:rPr>
   </w:style>
 </w:styles>
 </file>

</xml_diff>